<commit_message>
minor update to caz-labs
</commit_message>
<xml_diff>
--- a/caz-labs.docx
+++ b/caz-labs.docx
@@ -31,7 +31,7 @@
           <w:szCs w:val="24"/>
           <w:shd w:val="clear" w:color="auto" w:fill="FFFFFF"/>
         </w:rPr>
-        <w:t xml:space="preserve">An overview of Containers, Docker, Kubernetes, </w:t>
+        <w:t xml:space="preserve">An overview of Containers, Docker, Kubernetes, Istio, Helm, Kubernetes Operators and </w:t>
       </w:r>
       <w:proofErr w:type="spellStart"/>
       <w:r>
@@ -42,28 +42,6 @@
           <w:szCs w:val="24"/>
           <w:shd w:val="clear" w:color="auto" w:fill="FFFFFF"/>
         </w:rPr>
-        <w:t>Istio</w:t>
-      </w:r>
-      <w:proofErr w:type="spellEnd"/>
-      <w:r>
-        <w:rPr>
-          <w:rFonts w:ascii="Arial" w:hAnsi="Arial" w:cs="Arial"/>
-          <w:color w:val="505050"/>
-          <w:sz w:val="24"/>
-          <w:szCs w:val="24"/>
-          <w:shd w:val="clear" w:color="auto" w:fill="FFFFFF"/>
-        </w:rPr>
-        <w:t xml:space="preserve">, Helm, Kubernetes Operators and </w:t>
-      </w:r>
-      <w:proofErr w:type="spellStart"/>
-      <w:r>
-        <w:rPr>
-          <w:rFonts w:ascii="Arial" w:hAnsi="Arial" w:cs="Arial"/>
-          <w:color w:val="505050"/>
-          <w:sz w:val="24"/>
-          <w:szCs w:val="24"/>
-          <w:shd w:val="clear" w:color="auto" w:fill="FFFFFF"/>
-        </w:rPr>
         <w:t>GitOps</w:t>
       </w:r>
       <w:proofErr w:type="spellEnd"/>
@@ -147,7 +125,7 @@
           <w:sz w:val="24"/>
           <w:szCs w:val="24"/>
         </w:rPr>
-        <w:t>6</w:t>
+        <w:t>7</w:t>
       </w:r>
       <w:r>
         <w:rPr>
@@ -200,15 +178,7 @@
           <w:sz w:val="24"/>
           <w:szCs w:val="24"/>
         </w:rPr>
-        <w:t>0</w:t>
-      </w:r>
-      <w:r>
-        <w:rPr>
-          <w:rFonts w:ascii="Arial" w:hAnsi="Arial" w:cs="Arial"/>
-          <w:sz w:val="24"/>
-          <w:szCs w:val="24"/>
-        </w:rPr>
-        <w:t>7</w:t>
+        <w:t>10</w:t>
       </w:r>
       <w:r>
         <w:rPr>
@@ -224,7 +194,7 @@
           <w:sz w:val="24"/>
           <w:szCs w:val="24"/>
         </w:rPr>
-        <w:t>06</w:t>
+        <w:t>09</w:t>
       </w:r>
       <w:r>
         <w:rPr>
@@ -1141,25 +1111,7 @@
           <w:sz w:val="24"/>
           <w:szCs w:val="24"/>
         </w:rPr>
-        <w:t xml:space="preserve">Next build the image for the web piece.   This command is similar except it takes a build argument that is the war file in the directory that contains our previously built </w:t>
-      </w:r>
-      <w:proofErr w:type="spellStart"/>
-      <w:r>
-        <w:rPr>
-          <w:rFonts w:ascii="Arial" w:hAnsi="Arial" w:cs="Arial"/>
-          <w:sz w:val="24"/>
-          <w:szCs w:val="24"/>
-        </w:rPr>
-        <w:t>webapp</w:t>
-      </w:r>
-      <w:proofErr w:type="spellEnd"/>
-      <w:r>
-        <w:rPr>
-          <w:rFonts w:ascii="Arial" w:hAnsi="Arial" w:cs="Arial"/>
-          <w:sz w:val="24"/>
-          <w:szCs w:val="24"/>
-        </w:rPr>
-        <w:t>.</w:t>
+        <w:t>Next build the image for the web piece.   This command is similar except it takes a build argument that is the war file in the directory that contains our previously built webapp.</w:t>
       </w:r>
     </w:p>
     <w:p>
@@ -15450,25 +15402,7 @@
           <w:sz w:val="24"/>
           <w:szCs w:val="24"/>
         </w:rPr>
-        <w:t xml:space="preserve">.   Go to the URL for the </w:t>
-      </w:r>
-      <w:proofErr w:type="spellStart"/>
-      <w:r>
-        <w:rPr>
-          <w:rFonts w:ascii="Arial" w:hAnsi="Arial" w:cs="Arial"/>
-          <w:sz w:val="24"/>
-          <w:szCs w:val="24"/>
-        </w:rPr>
-        <w:t>webapp</w:t>
-      </w:r>
-      <w:proofErr w:type="spellEnd"/>
-      <w:r>
-        <w:rPr>
-          <w:rFonts w:ascii="Arial" w:hAnsi="Arial" w:cs="Arial"/>
-          <w:sz w:val="24"/>
-          <w:szCs w:val="24"/>
-        </w:rPr>
-        <w:t>.</w:t>
+        <w:t>.   Go to the URL for the webapp.</w:t>
       </w:r>
     </w:p>
     <w:p>
@@ -16878,25 +16812,13 @@
           <w:sz w:val="24"/>
           <w:szCs w:val="24"/>
         </w:rPr>
-        <w:t xml:space="preserve"> – Working with </w:t>
-      </w:r>
-      <w:proofErr w:type="spellStart"/>
-      <w:r>
-        <w:rPr>
-          <w:rFonts w:ascii="Arial" w:hAnsi="Arial" w:cs="Arial"/>
-          <w:b/>
-          <w:sz w:val="24"/>
-          <w:szCs w:val="24"/>
-        </w:rPr>
-        <w:t>Istio</w:t>
-      </w:r>
-      <w:proofErr w:type="spellEnd"/>
-    </w:p>
-    <w:p>
-      <w:pPr>
-        <w:rPr>
-          <w:rFonts w:ascii="Arial" w:hAnsi="Arial" w:cs="Arial"/>
-          <w:b/>
+        <w:t xml:space="preserve"> – Working with Istio</w:t>
+      </w:r>
+    </w:p>
+    <w:p>
+      <w:pPr>
+        <w:rPr>
+          <w:rFonts w:ascii="Arial" w:hAnsi="Arial" w:cs="Arial"/>
           <w:sz w:val="24"/>
           <w:szCs w:val="24"/>
         </w:rPr>
@@ -16959,6 +16881,129 @@
       <w:pPr>
         <w:rPr>
           <w:rFonts w:ascii="Arial" w:hAnsi="Arial" w:cs="Arial"/>
+          <w:b/>
+          <w:bCs/>
+          <w:sz w:val="24"/>
+          <w:szCs w:val="24"/>
+        </w:rPr>
+      </w:pPr>
+      <w:r>
+        <w:rPr>
+          <w:rFonts w:ascii="Arial" w:hAnsi="Arial" w:cs="Arial"/>
+          <w:b/>
+          <w:bCs/>
+          <w:sz w:val="24"/>
+          <w:szCs w:val="24"/>
+        </w:rPr>
+        <w:t xml:space="preserve">NOTE:  For this lab, we need to turn off some "noise" from </w:t>
+      </w:r>
+      <w:proofErr w:type="spellStart"/>
+      <w:r>
+        <w:rPr>
+          <w:rFonts w:ascii="Arial" w:hAnsi="Arial" w:cs="Arial"/>
+          <w:b/>
+          <w:bCs/>
+          <w:sz w:val="24"/>
+          <w:szCs w:val="24"/>
+        </w:rPr>
+        <w:t>minikube</w:t>
+      </w:r>
+      <w:proofErr w:type="spellEnd"/>
+      <w:r>
+        <w:rPr>
+          <w:rFonts w:ascii="Arial" w:hAnsi="Arial" w:cs="Arial"/>
+          <w:b/>
+          <w:bCs/>
+          <w:sz w:val="24"/>
+          <w:szCs w:val="24"/>
+        </w:rPr>
+        <w:t>, so run the command below first.</w:t>
+      </w:r>
+    </w:p>
+    <w:p>
+      <w:pPr>
+        <w:ind w:firstLine="720"/>
+        <w:rPr>
+          <w:rFonts w:ascii="Consolas" w:hAnsi="Consolas" w:cs="Consolas"/>
+          <w:b/>
+          <w:sz w:val="24"/>
+          <w:szCs w:val="24"/>
+        </w:rPr>
+      </w:pPr>
+      <w:proofErr w:type="spellStart"/>
+      <w:r>
+        <w:rPr>
+          <w:rFonts w:ascii="Consolas" w:hAnsi="Consolas" w:cs="Consolas"/>
+          <w:b/>
+          <w:sz w:val="24"/>
+          <w:szCs w:val="24"/>
+        </w:rPr>
+        <w:t>minikube</w:t>
+      </w:r>
+      <w:proofErr w:type="spellEnd"/>
+      <w:r>
+        <w:rPr>
+          <w:rFonts w:ascii="Consolas" w:hAnsi="Consolas" w:cs="Consolas"/>
+          <w:b/>
+          <w:sz w:val="24"/>
+          <w:szCs w:val="24"/>
+        </w:rPr>
+        <w:t xml:space="preserve"> config set </w:t>
+      </w:r>
+      <w:proofErr w:type="spellStart"/>
+      <w:r>
+        <w:rPr>
+          <w:rFonts w:ascii="Consolas" w:hAnsi="Consolas" w:cs="Consolas"/>
+          <w:b/>
+          <w:sz w:val="24"/>
+          <w:szCs w:val="24"/>
+        </w:rPr>
+        <w:t>WantUpdateNotifica</w:t>
+      </w:r>
+      <w:r>
+        <w:rPr>
+          <w:rFonts w:ascii="Consolas" w:hAnsi="Consolas" w:cs="Consolas"/>
+          <w:b/>
+          <w:sz w:val="24"/>
+          <w:szCs w:val="24"/>
+        </w:rPr>
+        <w:t>ti</w:t>
+      </w:r>
+      <w:r>
+        <w:rPr>
+          <w:rFonts w:ascii="Consolas" w:hAnsi="Consolas" w:cs="Consolas"/>
+          <w:b/>
+          <w:sz w:val="24"/>
+          <w:szCs w:val="24"/>
+        </w:rPr>
+        <w:t>on</w:t>
+      </w:r>
+      <w:proofErr w:type="spellEnd"/>
+      <w:r>
+        <w:rPr>
+          <w:rFonts w:ascii="Consolas" w:hAnsi="Consolas" w:cs="Consolas"/>
+          <w:b/>
+          <w:sz w:val="24"/>
+          <w:szCs w:val="24"/>
+        </w:rPr>
+        <w:t xml:space="preserve"> false</w:t>
+      </w:r>
+    </w:p>
+    <w:p>
+      <w:pPr>
+        <w:ind w:firstLine="720"/>
+        <w:rPr>
+          <w:rFonts w:ascii="Arial" w:hAnsi="Arial" w:cs="Arial"/>
+          <w:b/>
+          <w:sz w:val="24"/>
+          <w:szCs w:val="24"/>
+        </w:rPr>
+      </w:pPr>
+    </w:p>
+    <w:p>
+      <w:pPr>
+        <w:rPr>
+          <w:rFonts w:ascii="Arial" w:hAnsi="Arial" w:cs="Arial"/>
           <w:sz w:val="24"/>
           <w:szCs w:val="24"/>
         </w:rPr>
@@ -17092,25 +17137,7 @@
           <w:sz w:val="24"/>
           <w:szCs w:val="24"/>
         </w:rPr>
-        <w:t xml:space="preserve">2.  Let’s setup a new namespace to run in.  We’ll then set the default context to it.  And finally, we’ll set a label to tell </w:t>
-      </w:r>
-      <w:proofErr w:type="spellStart"/>
-      <w:r>
-        <w:rPr>
-          <w:rFonts w:ascii="Arial" w:hAnsi="Arial" w:cs="Arial"/>
-          <w:sz w:val="24"/>
-          <w:szCs w:val="24"/>
-        </w:rPr>
-        <w:t>Istio</w:t>
-      </w:r>
-      <w:proofErr w:type="spellEnd"/>
-      <w:r>
-        <w:rPr>
-          <w:rFonts w:ascii="Arial" w:hAnsi="Arial" w:cs="Arial"/>
-          <w:sz w:val="24"/>
-          <w:szCs w:val="24"/>
-        </w:rPr>
-        <w:t xml:space="preserve"> to automatically inject sidecars into the pods.</w:t>
+        <w:t>2.  Let’s setup a new namespace to run in.  We’ll then set the default context to it.  And finally, we’ll set a label to tell Istio to automatically inject sidecars into the pods.</w:t>
       </w:r>
     </w:p>
     <w:p>
@@ -17180,7 +17207,700 @@
           <w:sz w:val="24"/>
           <w:szCs w:val="24"/>
         </w:rPr>
+        <w:t>kubectl</w:t>
+      </w:r>
+      <w:proofErr w:type="spellEnd"/>
+      <w:r>
+        <w:rPr>
+          <w:rFonts w:ascii="Arial" w:hAnsi="Arial" w:cs="Arial"/>
+          <w:b/>
+          <w:sz w:val="24"/>
+          <w:szCs w:val="24"/>
+        </w:rPr>
+        <w:t xml:space="preserve"> config set-context </w:t>
+      </w:r>
+      <w:proofErr w:type="spellStart"/>
+      <w:r>
+        <w:rPr>
+          <w:rFonts w:ascii="Arial" w:hAnsi="Arial" w:cs="Arial"/>
+          <w:b/>
+          <w:sz w:val="24"/>
+          <w:szCs w:val="24"/>
+        </w:rPr>
+        <w:t>minikube</w:t>
+      </w:r>
+      <w:proofErr w:type="spellEnd"/>
+      <w:r>
+        <w:rPr>
+          <w:rFonts w:ascii="Arial" w:hAnsi="Arial" w:cs="Arial"/>
+          <w:b/>
+          <w:sz w:val="24"/>
+          <w:szCs w:val="24"/>
+        </w:rPr>
+        <w:t xml:space="preserve"> --namespace istio1</w:t>
+      </w:r>
+      <w:r>
+        <w:rPr>
+          <w:rFonts w:ascii="Arial" w:hAnsi="Arial" w:cs="Arial"/>
+          <w:b/>
+          <w:sz w:val="24"/>
+          <w:szCs w:val="24"/>
+        </w:rPr>
+        <w:tab/>
+      </w:r>
+    </w:p>
+    <w:p>
+      <w:pPr>
+        <w:ind w:firstLine="720"/>
+        <w:rPr>
+          <w:rFonts w:ascii="Arial" w:hAnsi="Arial" w:cs="Arial"/>
+          <w:b/>
+          <w:sz w:val="24"/>
+          <w:szCs w:val="24"/>
+        </w:rPr>
+      </w:pPr>
+      <w:proofErr w:type="spellStart"/>
+      <w:r>
+        <w:rPr>
+          <w:rFonts w:ascii="Arial" w:hAnsi="Arial" w:cs="Arial"/>
+          <w:b/>
+          <w:color w:val="000000"/>
+          <w:sz w:val="24"/>
+          <w:szCs w:val="24"/>
+          <w:shd w:val="clear" w:color="auto" w:fill="FFFFFF"/>
+        </w:rPr>
+        <w:t>kubectl</w:t>
+      </w:r>
+      <w:proofErr w:type="spellEnd"/>
+      <w:r>
+        <w:rPr>
+          <w:rFonts w:ascii="Arial" w:hAnsi="Arial" w:cs="Arial"/>
+          <w:b/>
+          <w:color w:val="000000"/>
+          <w:sz w:val="24"/>
+          <w:szCs w:val="24"/>
+          <w:shd w:val="clear" w:color="auto" w:fill="FFFFFF"/>
+        </w:rPr>
+        <w:t xml:space="preserve"> label namespace istio1 </w:t>
+      </w:r>
+      <w:proofErr w:type="spellStart"/>
+      <w:r>
+        <w:rPr>
+          <w:rFonts w:ascii="Arial" w:hAnsi="Arial" w:cs="Arial"/>
+          <w:b/>
+          <w:color w:val="000000"/>
+          <w:sz w:val="24"/>
+          <w:szCs w:val="24"/>
+          <w:shd w:val="clear" w:color="auto" w:fill="FFFFFF"/>
+        </w:rPr>
+        <w:t>istio</w:t>
+      </w:r>
+      <w:proofErr w:type="spellEnd"/>
+      <w:r>
+        <w:rPr>
+          <w:rFonts w:ascii="Arial" w:hAnsi="Arial" w:cs="Arial"/>
+          <w:b/>
+          <w:color w:val="000000"/>
+          <w:sz w:val="24"/>
+          <w:szCs w:val="24"/>
+          <w:shd w:val="clear" w:color="auto" w:fill="FFFFFF"/>
+        </w:rPr>
+        <w:t>-injection=enabled --overwrite</w:t>
+      </w:r>
+    </w:p>
+    <w:p>
+      <w:pPr>
+        <w:rPr>
+          <w:rFonts w:ascii="Arial" w:hAnsi="Arial" w:cs="Arial"/>
+          <w:sz w:val="24"/>
+          <w:szCs w:val="24"/>
+        </w:rPr>
+      </w:pPr>
+    </w:p>
+    <w:p>
+      <w:pPr>
+        <w:rPr>
+          <w:rFonts w:ascii="Arial" w:hAnsi="Arial" w:cs="Arial"/>
+          <w:sz w:val="24"/>
+          <w:szCs w:val="24"/>
+        </w:rPr>
+      </w:pPr>
+      <w:r>
+        <w:rPr>
+          <w:rFonts w:ascii="Arial" w:hAnsi="Arial" w:cs="Arial"/>
+          <w:sz w:val="24"/>
+          <w:szCs w:val="24"/>
+        </w:rPr>
+        <w:t>3. To keep things simple, we’ll be creat</w:t>
+      </w:r>
+      <w:r>
+        <w:rPr>
+          <w:rFonts w:ascii="Arial" w:hAnsi="Arial" w:cs="Arial"/>
+          <w:sz w:val="24"/>
+          <w:szCs w:val="24"/>
+        </w:rPr>
+        <w:t>ing</w:t>
+      </w:r>
+      <w:r>
+        <w:rPr>
+          <w:rFonts w:ascii="Arial" w:hAnsi="Arial" w:cs="Arial"/>
+          <w:sz w:val="24"/>
+          <w:szCs w:val="24"/>
+        </w:rPr>
+        <w:t xml:space="preserve"> a combined pod for working with </w:t>
+      </w:r>
+      <w:proofErr w:type="spellStart"/>
+      <w:r>
+        <w:rPr>
+          <w:rFonts w:ascii="Arial" w:hAnsi="Arial" w:cs="Arial"/>
+          <w:sz w:val="24"/>
+          <w:szCs w:val="24"/>
+        </w:rPr>
+        <w:t>istio</w:t>
+      </w:r>
+      <w:proofErr w:type="spellEnd"/>
+      <w:r>
+        <w:rPr>
+          <w:rFonts w:ascii="Arial" w:hAnsi="Arial" w:cs="Arial"/>
+          <w:sz w:val="24"/>
+          <w:szCs w:val="24"/>
+        </w:rPr>
+        <w:t xml:space="preserve"> – one pod with both the </w:t>
+      </w:r>
+      <w:proofErr w:type="spellStart"/>
+      <w:r>
+        <w:rPr>
+          <w:rFonts w:ascii="Arial" w:hAnsi="Arial" w:cs="Arial"/>
+          <w:sz w:val="24"/>
+          <w:szCs w:val="24"/>
+        </w:rPr>
+        <w:t>db</w:t>
+      </w:r>
+      <w:proofErr w:type="spellEnd"/>
+      <w:r>
+        <w:rPr>
+          <w:rFonts w:ascii="Arial" w:hAnsi="Arial" w:cs="Arial"/>
+          <w:sz w:val="24"/>
+          <w:szCs w:val="24"/>
+        </w:rPr>
+        <w:t xml:space="preserve"> and web containers in it</w:t>
+      </w:r>
+      <w:r>
+        <w:rPr>
+          <w:rFonts w:ascii="Arial" w:hAnsi="Arial" w:cs="Arial"/>
+          <w:sz w:val="24"/>
+          <w:szCs w:val="24"/>
+        </w:rPr>
+        <w:t>.  As well, we’ll use helm to deploy.  Our helm charts will also include</w:t>
+      </w:r>
+      <w:r>
+        <w:rPr>
+          <w:rFonts w:ascii="Arial" w:hAnsi="Arial" w:cs="Arial"/>
+          <w:sz w:val="24"/>
+          <w:szCs w:val="24"/>
+        </w:rPr>
+        <w:t xml:space="preserve"> gateway, </w:t>
+      </w:r>
+      <w:proofErr w:type="spellStart"/>
+      <w:r>
+        <w:rPr>
+          <w:rFonts w:ascii="Arial" w:hAnsi="Arial" w:cs="Arial"/>
+          <w:sz w:val="24"/>
+          <w:szCs w:val="24"/>
+        </w:rPr>
+        <w:t>virtualservice</w:t>
+      </w:r>
+      <w:proofErr w:type="spellEnd"/>
+      <w:r>
+        <w:rPr>
+          <w:rFonts w:ascii="Arial" w:hAnsi="Arial" w:cs="Arial"/>
+          <w:sz w:val="24"/>
+          <w:szCs w:val="24"/>
+        </w:rPr>
+        <w:t xml:space="preserve">, and </w:t>
+      </w:r>
+      <w:proofErr w:type="spellStart"/>
+      <w:r>
+        <w:rPr>
+          <w:rFonts w:ascii="Arial" w:hAnsi="Arial" w:cs="Arial"/>
+          <w:sz w:val="24"/>
+          <w:szCs w:val="24"/>
+        </w:rPr>
+        <w:t>destinationrule</w:t>
+      </w:r>
+      <w:proofErr w:type="spellEnd"/>
+      <w:r>
+        <w:rPr>
+          <w:rFonts w:ascii="Arial" w:hAnsi="Arial" w:cs="Arial"/>
+          <w:sz w:val="24"/>
+          <w:szCs w:val="24"/>
+        </w:rPr>
+        <w:t xml:space="preserve"> specs</w:t>
+      </w:r>
+      <w:r>
+        <w:rPr>
+          <w:rFonts w:ascii="Arial" w:hAnsi="Arial" w:cs="Arial"/>
+          <w:sz w:val="24"/>
+          <w:szCs w:val="24"/>
+        </w:rPr>
+        <w:t>.  Change into the class directory</w:t>
+      </w:r>
+      <w:r>
+        <w:rPr>
+          <w:rFonts w:ascii="Arial" w:hAnsi="Arial" w:cs="Arial"/>
+          <w:sz w:val="24"/>
+          <w:szCs w:val="24"/>
+        </w:rPr>
+        <w:t xml:space="preserve"> for roar-</w:t>
+      </w:r>
+      <w:proofErr w:type="spellStart"/>
+      <w:r>
+        <w:rPr>
+          <w:rFonts w:ascii="Arial" w:hAnsi="Arial" w:cs="Arial"/>
+          <w:sz w:val="24"/>
+          <w:szCs w:val="24"/>
+        </w:rPr>
+        <w:t>istio</w:t>
+      </w:r>
+      <w:proofErr w:type="spellEnd"/>
+      <w:r>
+        <w:rPr>
+          <w:rFonts w:ascii="Arial" w:hAnsi="Arial" w:cs="Arial"/>
+          <w:sz w:val="24"/>
+          <w:szCs w:val="24"/>
+        </w:rPr>
+        <w:t xml:space="preserve"> and use helm to deploy this.</w:t>
+      </w:r>
+      <w:r>
+        <w:rPr>
+          <w:rFonts w:ascii="Arial" w:hAnsi="Arial" w:cs="Arial"/>
+          <w:sz w:val="24"/>
+          <w:szCs w:val="24"/>
+        </w:rPr>
+        <w:t xml:space="preserve"> (Note the period on the end of the helm command since we are already in the helm chart location.)</w:t>
+      </w:r>
+    </w:p>
+    <w:p>
+      <w:pPr>
+        <w:rPr>
+          <w:rFonts w:ascii="Arial" w:hAnsi="Arial" w:cs="Arial"/>
+          <w:b/>
+          <w:sz w:val="24"/>
+          <w:szCs w:val="24"/>
+        </w:rPr>
+      </w:pPr>
+      <w:r>
+        <w:rPr>
+          <w:rFonts w:ascii="Arial" w:hAnsi="Arial" w:cs="Arial"/>
+          <w:sz w:val="24"/>
+          <w:szCs w:val="24"/>
+        </w:rPr>
+        <w:tab/>
+      </w:r>
+      <w:proofErr w:type="gramStart"/>
+      <w:r>
+        <w:rPr>
+          <w:rFonts w:ascii="Arial" w:hAnsi="Arial" w:cs="Arial"/>
+          <w:b/>
+          <w:sz w:val="24"/>
+          <w:szCs w:val="24"/>
+        </w:rPr>
+        <w:t>cd  ~</w:t>
+      </w:r>
+      <w:proofErr w:type="gramEnd"/>
+      <w:r>
+        <w:rPr>
+          <w:rFonts w:ascii="Arial" w:hAnsi="Arial" w:cs="Arial"/>
+          <w:b/>
+          <w:sz w:val="24"/>
+          <w:szCs w:val="24"/>
+        </w:rPr>
+        <w:t>/</w:t>
+      </w:r>
+      <w:proofErr w:type="spellStart"/>
+      <w:r>
+        <w:rPr>
+          <w:rFonts w:ascii="Arial" w:hAnsi="Arial" w:cs="Arial"/>
+          <w:b/>
+          <w:sz w:val="24"/>
+          <w:szCs w:val="24"/>
+        </w:rPr>
+        <w:t>caz</w:t>
+      </w:r>
+      <w:proofErr w:type="spellEnd"/>
+      <w:r>
+        <w:rPr>
+          <w:rFonts w:ascii="Arial" w:hAnsi="Arial" w:cs="Arial"/>
+          <w:b/>
+          <w:sz w:val="24"/>
+          <w:szCs w:val="24"/>
+        </w:rPr>
+        <w:t>-class</w:t>
+      </w:r>
+      <w:r>
+        <w:rPr>
+          <w:rFonts w:ascii="Arial" w:hAnsi="Arial" w:cs="Arial"/>
+          <w:b/>
+          <w:sz w:val="24"/>
+          <w:szCs w:val="24"/>
+        </w:rPr>
+        <w:t>/roar-</w:t>
+      </w:r>
+      <w:proofErr w:type="spellStart"/>
+      <w:r>
+        <w:rPr>
+          <w:rFonts w:ascii="Arial" w:hAnsi="Arial" w:cs="Arial"/>
+          <w:b/>
+          <w:sz w:val="24"/>
+          <w:szCs w:val="24"/>
+        </w:rPr>
+        <w:t>istio</w:t>
+      </w:r>
+      <w:proofErr w:type="spellEnd"/>
+    </w:p>
+    <w:p>
+      <w:pPr>
+        <w:rPr>
+          <w:rFonts w:ascii="Arial" w:hAnsi="Arial" w:cs="Arial"/>
+          <w:b/>
+          <w:sz w:val="24"/>
+          <w:szCs w:val="24"/>
+        </w:rPr>
+      </w:pPr>
+      <w:r>
+        <w:rPr>
+          <w:rFonts w:ascii="Arial" w:hAnsi="Arial" w:cs="Arial"/>
+          <w:b/>
+          <w:sz w:val="24"/>
+          <w:szCs w:val="24"/>
+        </w:rPr>
+        <w:tab/>
+      </w:r>
+      <w:proofErr w:type="gramStart"/>
+      <w:r>
+        <w:rPr>
+          <w:rFonts w:ascii="Arial" w:hAnsi="Arial" w:cs="Arial"/>
+          <w:b/>
+          <w:sz w:val="24"/>
+          <w:szCs w:val="24"/>
+        </w:rPr>
+        <w:t>helm  install</w:t>
+      </w:r>
+      <w:proofErr w:type="gramEnd"/>
+      <w:r>
+        <w:rPr>
+          <w:rFonts w:ascii="Arial" w:hAnsi="Arial" w:cs="Arial"/>
+          <w:b/>
+          <w:sz w:val="24"/>
+          <w:szCs w:val="24"/>
+        </w:rPr>
+        <w:t xml:space="preserve">  --name  istio1   .</w:t>
+      </w:r>
+    </w:p>
+    <w:p>
+      <w:pPr>
+        <w:rPr>
+          <w:rFonts w:ascii="Arial" w:hAnsi="Arial" w:cs="Arial"/>
+          <w:b/>
+          <w:sz w:val="24"/>
+          <w:szCs w:val="24"/>
+        </w:rPr>
+      </w:pPr>
+    </w:p>
+    <w:p>
+      <w:pPr>
+        <w:rPr>
+          <w:rFonts w:ascii="Arial" w:hAnsi="Arial" w:cs="Arial"/>
+          <w:sz w:val="24"/>
+          <w:szCs w:val="24"/>
+        </w:rPr>
+      </w:pPr>
+      <w:r>
+        <w:rPr>
+          <w:rFonts w:ascii="Arial" w:hAnsi="Arial" w:cs="Arial"/>
+          <w:sz w:val="24"/>
+          <w:szCs w:val="24"/>
+        </w:rPr>
+        <w:t xml:space="preserve">4.  While waiting on things to get ready, take a look at the pods we have here.  Notice that we have 2 pods – one named “current” and one named “new”.    These are two deployed versions of our app so we can compare with the various </w:t>
+      </w:r>
+      <w:proofErr w:type="spellStart"/>
+      <w:r>
+        <w:rPr>
+          <w:rFonts w:ascii="Arial" w:hAnsi="Arial" w:cs="Arial"/>
+          <w:sz w:val="24"/>
+          <w:szCs w:val="24"/>
+        </w:rPr>
+        <w:t>istio</w:t>
+      </w:r>
+      <w:proofErr w:type="spellEnd"/>
+      <w:r>
+        <w:rPr>
+          <w:rFonts w:ascii="Arial" w:hAnsi="Arial" w:cs="Arial"/>
+          <w:sz w:val="24"/>
+          <w:szCs w:val="24"/>
+        </w:rPr>
+        <w:t xml:space="preserve"> features.    Also notice there are 3 containers in our pods (3/3).  Take a look at one of the pods with the describe to see what is in one.</w:t>
+      </w:r>
+    </w:p>
+    <w:p>
+      <w:pPr>
+        <w:rPr>
+          <w:rFonts w:ascii="Arial" w:hAnsi="Arial" w:cs="Arial"/>
+          <w:sz w:val="24"/>
+          <w:szCs w:val="24"/>
+        </w:rPr>
+      </w:pPr>
+      <w:r>
+        <w:rPr>
+          <w:rFonts w:ascii="Arial" w:hAnsi="Arial" w:cs="Arial"/>
+          <w:sz w:val="24"/>
+          <w:szCs w:val="24"/>
+        </w:rPr>
+        <w:tab/>
+      </w:r>
+    </w:p>
+    <w:p>
+      <w:pPr>
+        <w:ind w:firstLine="720"/>
+        <w:rPr>
+          <w:rFonts w:ascii="Arial" w:hAnsi="Arial" w:cs="Arial"/>
+          <w:b/>
+          <w:sz w:val="24"/>
+          <w:szCs w:val="24"/>
+        </w:rPr>
+      </w:pPr>
+      <w:proofErr w:type="spellStart"/>
+      <w:proofErr w:type="gramStart"/>
+      <w:r>
+        <w:rPr>
+          <w:rFonts w:ascii="Arial" w:hAnsi="Arial" w:cs="Arial"/>
+          <w:b/>
+          <w:sz w:val="24"/>
+          <w:szCs w:val="24"/>
+        </w:rPr>
+        <w:t>kubectl</w:t>
+      </w:r>
+      <w:proofErr w:type="spellEnd"/>
+      <w:r>
+        <w:rPr>
+          <w:rFonts w:ascii="Arial" w:hAnsi="Arial" w:cs="Arial"/>
+          <w:b/>
+          <w:sz w:val="24"/>
+          <w:szCs w:val="24"/>
+        </w:rPr>
+        <w:t xml:space="preserve">  get</w:t>
+      </w:r>
+      <w:proofErr w:type="gramEnd"/>
+      <w:r>
+        <w:rPr>
+          <w:rFonts w:ascii="Arial" w:hAnsi="Arial" w:cs="Arial"/>
+          <w:b/>
+          <w:sz w:val="24"/>
+          <w:szCs w:val="24"/>
+        </w:rPr>
+        <w:t xml:space="preserve">   pods</w:t>
+      </w:r>
+    </w:p>
+    <w:p>
+      <w:pPr>
+        <w:rPr>
+          <w:rFonts w:ascii="Arial" w:hAnsi="Arial" w:cs="Arial"/>
+          <w:b/>
+          <w:sz w:val="24"/>
+          <w:szCs w:val="24"/>
+        </w:rPr>
+      </w:pPr>
+      <w:r>
+        <w:rPr>
+          <w:rFonts w:ascii="Arial" w:hAnsi="Arial" w:cs="Arial"/>
+          <w:sz w:val="24"/>
+          <w:szCs w:val="24"/>
+        </w:rPr>
+        <w:t xml:space="preserve">           </w:t>
+      </w:r>
+      <w:proofErr w:type="spellStart"/>
+      <w:proofErr w:type="gramStart"/>
+      <w:r>
+        <w:rPr>
+          <w:rFonts w:ascii="Arial" w:hAnsi="Arial" w:cs="Arial"/>
+          <w:b/>
+          <w:sz w:val="24"/>
+          <w:szCs w:val="24"/>
+        </w:rPr>
+        <w:t>kubectl</w:t>
+      </w:r>
+      <w:proofErr w:type="spellEnd"/>
+      <w:r>
+        <w:rPr>
+          <w:rFonts w:ascii="Arial" w:hAnsi="Arial" w:cs="Arial"/>
+          <w:b/>
+          <w:sz w:val="24"/>
+          <w:szCs w:val="24"/>
+        </w:rPr>
+        <w:t xml:space="preserve">  describe</w:t>
+      </w:r>
+      <w:proofErr w:type="gramEnd"/>
+      <w:r>
+        <w:rPr>
+          <w:rFonts w:ascii="Arial" w:hAnsi="Arial" w:cs="Arial"/>
+          <w:b/>
+          <w:sz w:val="24"/>
+          <w:szCs w:val="24"/>
+        </w:rPr>
+        <w:t xml:space="preserve"> </w:t>
+      </w:r>
+      <w:r>
+        <w:rPr>
+          <w:rFonts w:ascii="Arial" w:hAnsi="Arial" w:cs="Arial"/>
+          <w:b/>
+          <w:sz w:val="24"/>
+          <w:szCs w:val="24"/>
+        </w:rPr>
+        <w:t xml:space="preserve"> pod  </w:t>
+      </w:r>
+      <w:r>
+        <w:rPr>
+          <w:rFonts w:ascii="Arial" w:hAnsi="Arial" w:cs="Arial"/>
+          <w:b/>
+          <w:sz w:val="24"/>
+          <w:szCs w:val="24"/>
+        </w:rPr>
+        <w:t>&lt;name of one  of  the   pods&gt;</w:t>
+      </w:r>
+    </w:p>
+    <w:p>
+      <w:pPr>
+        <w:rPr>
+          <w:rFonts w:ascii="Arial" w:hAnsi="Arial" w:cs="Arial"/>
+          <w:b/>
+          <w:sz w:val="24"/>
+          <w:szCs w:val="24"/>
+        </w:rPr>
+      </w:pPr>
+    </w:p>
+    <w:p>
+      <w:pPr>
+        <w:rPr>
+          <w:rFonts w:ascii="Arial" w:hAnsi="Arial" w:cs="Arial"/>
+          <w:sz w:val="24"/>
+          <w:szCs w:val="24"/>
+        </w:rPr>
+      </w:pPr>
+      <w:r>
+        <w:rPr>
+          <w:rFonts w:ascii="Arial" w:hAnsi="Arial" w:cs="Arial"/>
+          <w:sz w:val="24"/>
+          <w:szCs w:val="24"/>
+        </w:rPr>
+        <w:t xml:space="preserve">In the output, you’ll see the containers started for our web one, the </w:t>
+      </w:r>
+      <w:proofErr w:type="spellStart"/>
+      <w:r>
+        <w:rPr>
+          <w:rFonts w:ascii="Arial" w:hAnsi="Arial" w:cs="Arial"/>
+          <w:sz w:val="24"/>
+          <w:szCs w:val="24"/>
+        </w:rPr>
+        <w:t>db</w:t>
+      </w:r>
+      <w:proofErr w:type="spellEnd"/>
+      <w:r>
+        <w:rPr>
+          <w:rFonts w:ascii="Arial" w:hAnsi="Arial" w:cs="Arial"/>
+          <w:sz w:val="24"/>
+          <w:szCs w:val="24"/>
+        </w:rPr>
+        <w:t xml:space="preserve"> one, and the </w:t>
+      </w:r>
+      <w:proofErr w:type="spellStart"/>
+      <w:r>
+        <w:rPr>
+          <w:rFonts w:ascii="Arial" w:hAnsi="Arial" w:cs="Arial"/>
+          <w:sz w:val="24"/>
+          <w:szCs w:val="24"/>
+        </w:rPr>
+        <w:t>istio</w:t>
+      </w:r>
+      <w:proofErr w:type="spellEnd"/>
+      <w:r>
+        <w:rPr>
+          <w:rFonts w:ascii="Arial" w:hAnsi="Arial" w:cs="Arial"/>
+          <w:sz w:val="24"/>
+          <w:szCs w:val="24"/>
+        </w:rPr>
+        <w:t xml:space="preserve"> proxy.</w:t>
+      </w:r>
+    </w:p>
+    <w:p>
+      <w:pPr>
+        <w:rPr>
+          <w:rFonts w:ascii="Arial" w:hAnsi="Arial" w:cs="Arial"/>
+          <w:b/>
+          <w:sz w:val="24"/>
+          <w:szCs w:val="24"/>
+        </w:rPr>
+      </w:pPr>
+    </w:p>
+    <w:p>
+      <w:pPr>
+        <w:rPr>
+          <w:rFonts w:ascii="Arial" w:hAnsi="Arial" w:cs="Arial"/>
+          <w:sz w:val="24"/>
+          <w:szCs w:val="24"/>
+        </w:rPr>
+      </w:pPr>
+      <w:r>
+        <w:rPr>
+          <w:rFonts w:ascii="Arial" w:hAnsi="Arial" w:cs="Arial"/>
+          <w:sz w:val="24"/>
+          <w:szCs w:val="24"/>
+        </w:rPr>
+        <w:t xml:space="preserve">5.  </w:t>
+      </w:r>
+      <w:r>
+        <w:rPr>
+          <w:rFonts w:ascii="Arial" w:hAnsi="Arial" w:cs="Arial"/>
+          <w:sz w:val="24"/>
+          <w:szCs w:val="24"/>
+        </w:rPr>
+        <w:t xml:space="preserve">While we’re here, let’s get the logs for the same pod.   </w:t>
+      </w:r>
+    </w:p>
+    <w:p>
+      <w:pPr>
+        <w:rPr>
+          <w:rFonts w:ascii="Arial" w:hAnsi="Arial" w:cs="Arial"/>
+          <w:b/>
+          <w:sz w:val="24"/>
+          <w:szCs w:val="24"/>
+        </w:rPr>
+      </w:pPr>
+      <w:r>
+        <w:rPr>
+          <w:rFonts w:ascii="Arial" w:hAnsi="Arial" w:cs="Arial"/>
+          <w:sz w:val="24"/>
+          <w:szCs w:val="24"/>
+        </w:rPr>
         <w:lastRenderedPageBreak/>
+        <w:t xml:space="preserve">          </w:t>
+      </w:r>
+      <w:r>
+        <w:rPr>
+          <w:rFonts w:ascii="Arial" w:hAnsi="Arial" w:cs="Arial"/>
+          <w:sz w:val="24"/>
+          <w:szCs w:val="24"/>
+        </w:rPr>
+        <w:t xml:space="preserve">  </w:t>
+      </w:r>
+      <w:proofErr w:type="spellStart"/>
+      <w:proofErr w:type="gramStart"/>
+      <w:r>
+        <w:rPr>
+          <w:rFonts w:ascii="Arial" w:hAnsi="Arial" w:cs="Arial"/>
+          <w:b/>
+          <w:sz w:val="24"/>
+          <w:szCs w:val="24"/>
+        </w:rPr>
         <w:t>kubectl</w:t>
       </w:r>
       <w:proofErr w:type="spellEnd"/>
@@ -17191,295 +17911,7 @@
           <w:sz w:val="24"/>
           <w:szCs w:val="24"/>
         </w:rPr>
-        <w:t xml:space="preserve"> config set-context </w:t>
-      </w:r>
-      <w:proofErr w:type="spellStart"/>
-      <w:r>
-        <w:rPr>
-          <w:rFonts w:ascii="Arial" w:hAnsi="Arial" w:cs="Arial"/>
-          <w:b/>
-          <w:sz w:val="24"/>
-          <w:szCs w:val="24"/>
-        </w:rPr>
-        <w:t>minikube</w:t>
-      </w:r>
-      <w:proofErr w:type="spellEnd"/>
-      <w:r>
-        <w:rPr>
-          <w:rFonts w:ascii="Arial" w:hAnsi="Arial" w:cs="Arial"/>
-          <w:b/>
-          <w:sz w:val="24"/>
-          <w:szCs w:val="24"/>
-        </w:rPr>
-        <w:t xml:space="preserve"> --namespace istio1</w:t>
-      </w:r>
-      <w:r>
-        <w:rPr>
-          <w:rFonts w:ascii="Arial" w:hAnsi="Arial" w:cs="Arial"/>
-          <w:b/>
-          <w:sz w:val="24"/>
-          <w:szCs w:val="24"/>
-        </w:rPr>
-        <w:tab/>
-      </w:r>
-    </w:p>
-    <w:p>
-      <w:pPr>
-        <w:ind w:firstLine="720"/>
-        <w:rPr>
-          <w:rFonts w:ascii="Arial" w:hAnsi="Arial" w:cs="Arial"/>
-          <w:b/>
-          <w:sz w:val="24"/>
-          <w:szCs w:val="24"/>
-        </w:rPr>
-      </w:pPr>
-      <w:proofErr w:type="spellStart"/>
-      <w:r>
-        <w:rPr>
-          <w:rFonts w:ascii="Arial" w:hAnsi="Arial" w:cs="Arial"/>
-          <w:b/>
-          <w:color w:val="000000"/>
-          <w:sz w:val="24"/>
-          <w:szCs w:val="24"/>
-          <w:shd w:val="clear" w:color="auto" w:fill="FFFFFF"/>
-        </w:rPr>
-        <w:t>kubectl</w:t>
-      </w:r>
-      <w:proofErr w:type="spellEnd"/>
-      <w:r>
-        <w:rPr>
-          <w:rFonts w:ascii="Arial" w:hAnsi="Arial" w:cs="Arial"/>
-          <w:b/>
-          <w:color w:val="000000"/>
-          <w:sz w:val="24"/>
-          <w:szCs w:val="24"/>
-          <w:shd w:val="clear" w:color="auto" w:fill="FFFFFF"/>
-        </w:rPr>
-        <w:t xml:space="preserve"> label namespace istio1 </w:t>
-      </w:r>
-      <w:proofErr w:type="spellStart"/>
-      <w:r>
-        <w:rPr>
-          <w:rFonts w:ascii="Arial" w:hAnsi="Arial" w:cs="Arial"/>
-          <w:b/>
-          <w:color w:val="000000"/>
-          <w:sz w:val="24"/>
-          <w:szCs w:val="24"/>
-          <w:shd w:val="clear" w:color="auto" w:fill="FFFFFF"/>
-        </w:rPr>
-        <w:t>istio</w:t>
-      </w:r>
-      <w:proofErr w:type="spellEnd"/>
-      <w:r>
-        <w:rPr>
-          <w:rFonts w:ascii="Arial" w:hAnsi="Arial" w:cs="Arial"/>
-          <w:b/>
-          <w:color w:val="000000"/>
-          <w:sz w:val="24"/>
-          <w:szCs w:val="24"/>
-          <w:shd w:val="clear" w:color="auto" w:fill="FFFFFF"/>
-        </w:rPr>
-        <w:t>-injection=enabled --overwrite</w:t>
-      </w:r>
-    </w:p>
-    <w:p>
-      <w:pPr>
-        <w:rPr>
-          <w:rFonts w:ascii="Arial" w:hAnsi="Arial" w:cs="Arial"/>
-          <w:sz w:val="24"/>
-          <w:szCs w:val="24"/>
-        </w:rPr>
-      </w:pPr>
-    </w:p>
-    <w:p>
-      <w:pPr>
-        <w:rPr>
-          <w:rFonts w:ascii="Arial" w:hAnsi="Arial" w:cs="Arial"/>
-          <w:sz w:val="24"/>
-          <w:szCs w:val="24"/>
-        </w:rPr>
-      </w:pPr>
-      <w:r>
-        <w:rPr>
-          <w:rFonts w:ascii="Arial" w:hAnsi="Arial" w:cs="Arial"/>
-          <w:sz w:val="24"/>
-          <w:szCs w:val="24"/>
-        </w:rPr>
-        <w:t>3. To keep things simple, we’ll be creat</w:t>
-      </w:r>
-      <w:r>
-        <w:rPr>
-          <w:rFonts w:ascii="Arial" w:hAnsi="Arial" w:cs="Arial"/>
-          <w:sz w:val="24"/>
-          <w:szCs w:val="24"/>
-        </w:rPr>
-        <w:t>ing</w:t>
-      </w:r>
-      <w:r>
-        <w:rPr>
-          <w:rFonts w:ascii="Arial" w:hAnsi="Arial" w:cs="Arial"/>
-          <w:sz w:val="24"/>
-          <w:szCs w:val="24"/>
-        </w:rPr>
-        <w:t xml:space="preserve"> a combined pod for working with </w:t>
-      </w:r>
-      <w:proofErr w:type="spellStart"/>
-      <w:r>
-        <w:rPr>
-          <w:rFonts w:ascii="Arial" w:hAnsi="Arial" w:cs="Arial"/>
-          <w:sz w:val="24"/>
-          <w:szCs w:val="24"/>
-        </w:rPr>
-        <w:t>istio</w:t>
-      </w:r>
-      <w:proofErr w:type="spellEnd"/>
-      <w:r>
-        <w:rPr>
-          <w:rFonts w:ascii="Arial" w:hAnsi="Arial" w:cs="Arial"/>
-          <w:sz w:val="24"/>
-          <w:szCs w:val="24"/>
-        </w:rPr>
-        <w:t xml:space="preserve"> – one pod with both the </w:t>
-      </w:r>
-      <w:proofErr w:type="spellStart"/>
-      <w:r>
-        <w:rPr>
-          <w:rFonts w:ascii="Arial" w:hAnsi="Arial" w:cs="Arial"/>
-          <w:sz w:val="24"/>
-          <w:szCs w:val="24"/>
-        </w:rPr>
-        <w:t>db</w:t>
-      </w:r>
-      <w:proofErr w:type="spellEnd"/>
-      <w:r>
-        <w:rPr>
-          <w:rFonts w:ascii="Arial" w:hAnsi="Arial" w:cs="Arial"/>
-          <w:sz w:val="24"/>
-          <w:szCs w:val="24"/>
-        </w:rPr>
-        <w:t xml:space="preserve"> and web containers in it</w:t>
-      </w:r>
-      <w:r>
-        <w:rPr>
-          <w:rFonts w:ascii="Arial" w:hAnsi="Arial" w:cs="Arial"/>
-          <w:sz w:val="24"/>
-          <w:szCs w:val="24"/>
-        </w:rPr>
-        <w:t>.  As well, we’ll use helm to deploy.  Our helm charts will also include</w:t>
-      </w:r>
-      <w:r>
-        <w:rPr>
-          <w:rFonts w:ascii="Arial" w:hAnsi="Arial" w:cs="Arial"/>
-          <w:sz w:val="24"/>
-          <w:szCs w:val="24"/>
-        </w:rPr>
-        <w:t xml:space="preserve"> gateway, </w:t>
-      </w:r>
-      <w:proofErr w:type="spellStart"/>
-      <w:r>
-        <w:rPr>
-          <w:rFonts w:ascii="Arial" w:hAnsi="Arial" w:cs="Arial"/>
-          <w:sz w:val="24"/>
-          <w:szCs w:val="24"/>
-        </w:rPr>
-        <w:t>virtualservice</w:t>
-      </w:r>
-      <w:proofErr w:type="spellEnd"/>
-      <w:r>
-        <w:rPr>
-          <w:rFonts w:ascii="Arial" w:hAnsi="Arial" w:cs="Arial"/>
-          <w:sz w:val="24"/>
-          <w:szCs w:val="24"/>
-        </w:rPr>
-        <w:t xml:space="preserve">, and </w:t>
-      </w:r>
-      <w:proofErr w:type="spellStart"/>
-      <w:r>
-        <w:rPr>
-          <w:rFonts w:ascii="Arial" w:hAnsi="Arial" w:cs="Arial"/>
-          <w:sz w:val="24"/>
-          <w:szCs w:val="24"/>
-        </w:rPr>
-        <w:t>destinationrule</w:t>
-      </w:r>
-      <w:proofErr w:type="spellEnd"/>
-      <w:r>
-        <w:rPr>
-          <w:rFonts w:ascii="Arial" w:hAnsi="Arial" w:cs="Arial"/>
-          <w:sz w:val="24"/>
-          <w:szCs w:val="24"/>
-        </w:rPr>
-        <w:t xml:space="preserve"> specs</w:t>
-      </w:r>
-      <w:r>
-        <w:rPr>
-          <w:rFonts w:ascii="Arial" w:hAnsi="Arial" w:cs="Arial"/>
-          <w:sz w:val="24"/>
-          <w:szCs w:val="24"/>
-        </w:rPr>
-        <w:t>.  Change into the class directory</w:t>
-      </w:r>
-      <w:r>
-        <w:rPr>
-          <w:rFonts w:ascii="Arial" w:hAnsi="Arial" w:cs="Arial"/>
-          <w:sz w:val="24"/>
-          <w:szCs w:val="24"/>
-        </w:rPr>
-        <w:t xml:space="preserve"> for roar-</w:t>
-      </w:r>
-      <w:proofErr w:type="spellStart"/>
-      <w:r>
-        <w:rPr>
-          <w:rFonts w:ascii="Arial" w:hAnsi="Arial" w:cs="Arial"/>
-          <w:sz w:val="24"/>
-          <w:szCs w:val="24"/>
-        </w:rPr>
-        <w:t>istio</w:t>
-      </w:r>
-      <w:proofErr w:type="spellEnd"/>
-      <w:r>
-        <w:rPr>
-          <w:rFonts w:ascii="Arial" w:hAnsi="Arial" w:cs="Arial"/>
-          <w:sz w:val="24"/>
-          <w:szCs w:val="24"/>
-        </w:rPr>
-        <w:t xml:space="preserve"> and use helm to deploy this.</w:t>
-      </w:r>
-      <w:r>
-        <w:rPr>
-          <w:rFonts w:ascii="Arial" w:hAnsi="Arial" w:cs="Arial"/>
-          <w:sz w:val="24"/>
-          <w:szCs w:val="24"/>
-        </w:rPr>
-        <w:t xml:space="preserve"> (Note the period on the end of the helm command since we are already in the helm chart location.)</w:t>
-      </w:r>
-    </w:p>
-    <w:p>
-      <w:pPr>
-        <w:rPr>
-          <w:rFonts w:ascii="Arial" w:hAnsi="Arial" w:cs="Arial"/>
-          <w:b/>
-          <w:sz w:val="24"/>
-          <w:szCs w:val="24"/>
-        </w:rPr>
-      </w:pPr>
-      <w:r>
-        <w:rPr>
-          <w:rFonts w:ascii="Arial" w:hAnsi="Arial" w:cs="Arial"/>
-          <w:sz w:val="24"/>
-          <w:szCs w:val="24"/>
-        </w:rPr>
-        <w:tab/>
-      </w:r>
-      <w:proofErr w:type="gramStart"/>
-      <w:r>
-        <w:rPr>
-          <w:rFonts w:ascii="Arial" w:hAnsi="Arial" w:cs="Arial"/>
-          <w:b/>
-          <w:sz w:val="24"/>
-          <w:szCs w:val="24"/>
-        </w:rPr>
-        <w:t>cd  ~</w:t>
+        <w:t xml:space="preserve">  logs</w:t>
       </w:r>
       <w:proofErr w:type="gramEnd"/>
       <w:r>
@@ -17489,411 +17921,6 @@
           <w:sz w:val="24"/>
           <w:szCs w:val="24"/>
         </w:rPr>
-        <w:t>/</w:t>
-      </w:r>
-      <w:proofErr w:type="spellStart"/>
-      <w:r>
-        <w:rPr>
-          <w:rFonts w:ascii="Arial" w:hAnsi="Arial" w:cs="Arial"/>
-          <w:b/>
-          <w:sz w:val="24"/>
-          <w:szCs w:val="24"/>
-        </w:rPr>
-        <w:t>caz</w:t>
-      </w:r>
-      <w:proofErr w:type="spellEnd"/>
-      <w:r>
-        <w:rPr>
-          <w:rFonts w:ascii="Arial" w:hAnsi="Arial" w:cs="Arial"/>
-          <w:b/>
-          <w:sz w:val="24"/>
-          <w:szCs w:val="24"/>
-        </w:rPr>
-        <w:t>-class</w:t>
-      </w:r>
-      <w:r>
-        <w:rPr>
-          <w:rFonts w:ascii="Arial" w:hAnsi="Arial" w:cs="Arial"/>
-          <w:b/>
-          <w:sz w:val="24"/>
-          <w:szCs w:val="24"/>
-        </w:rPr>
-        <w:t>/roar-</w:t>
-      </w:r>
-      <w:proofErr w:type="spellStart"/>
-      <w:r>
-        <w:rPr>
-          <w:rFonts w:ascii="Arial" w:hAnsi="Arial" w:cs="Arial"/>
-          <w:b/>
-          <w:sz w:val="24"/>
-          <w:szCs w:val="24"/>
-        </w:rPr>
-        <w:t>istio</w:t>
-      </w:r>
-      <w:proofErr w:type="spellEnd"/>
-    </w:p>
-    <w:p>
-      <w:pPr>
-        <w:rPr>
-          <w:rFonts w:ascii="Arial" w:hAnsi="Arial" w:cs="Arial"/>
-          <w:b/>
-          <w:sz w:val="24"/>
-          <w:szCs w:val="24"/>
-        </w:rPr>
-      </w:pPr>
-      <w:r>
-        <w:rPr>
-          <w:rFonts w:ascii="Arial" w:hAnsi="Arial" w:cs="Arial"/>
-          <w:b/>
-          <w:sz w:val="24"/>
-          <w:szCs w:val="24"/>
-        </w:rPr>
-        <w:tab/>
-      </w:r>
-      <w:proofErr w:type="gramStart"/>
-      <w:r>
-        <w:rPr>
-          <w:rFonts w:ascii="Arial" w:hAnsi="Arial" w:cs="Arial"/>
-          <w:b/>
-          <w:sz w:val="24"/>
-          <w:szCs w:val="24"/>
-        </w:rPr>
-        <w:t>helm  install</w:t>
-      </w:r>
-      <w:proofErr w:type="gramEnd"/>
-      <w:r>
-        <w:rPr>
-          <w:rFonts w:ascii="Arial" w:hAnsi="Arial" w:cs="Arial"/>
-          <w:b/>
-          <w:sz w:val="24"/>
-          <w:szCs w:val="24"/>
-        </w:rPr>
-        <w:t xml:space="preserve">  --name  istio1   .</w:t>
-      </w:r>
-    </w:p>
-    <w:p>
-      <w:pPr>
-        <w:rPr>
-          <w:rFonts w:ascii="Arial" w:hAnsi="Arial" w:cs="Arial"/>
-          <w:b/>
-          <w:sz w:val="24"/>
-          <w:szCs w:val="24"/>
-        </w:rPr>
-      </w:pPr>
-    </w:p>
-    <w:p>
-      <w:pPr>
-        <w:rPr>
-          <w:rFonts w:ascii="Arial" w:hAnsi="Arial" w:cs="Arial"/>
-          <w:sz w:val="24"/>
-          <w:szCs w:val="24"/>
-        </w:rPr>
-      </w:pPr>
-      <w:r>
-        <w:rPr>
-          <w:rFonts w:ascii="Arial" w:hAnsi="Arial" w:cs="Arial"/>
-          <w:sz w:val="24"/>
-          <w:szCs w:val="24"/>
-        </w:rPr>
-        <w:t xml:space="preserve">4.  While waiting on things to get ready, take a look at the pods we have here.  Notice that we have 2 pods – one named “current” and one named “new”.    These are two deployed versions of our app so we can compare with the various </w:t>
-      </w:r>
-      <w:proofErr w:type="spellStart"/>
-      <w:r>
-        <w:rPr>
-          <w:rFonts w:ascii="Arial" w:hAnsi="Arial" w:cs="Arial"/>
-          <w:sz w:val="24"/>
-          <w:szCs w:val="24"/>
-        </w:rPr>
-        <w:t>istio</w:t>
-      </w:r>
-      <w:proofErr w:type="spellEnd"/>
-      <w:r>
-        <w:rPr>
-          <w:rFonts w:ascii="Arial" w:hAnsi="Arial" w:cs="Arial"/>
-          <w:sz w:val="24"/>
-          <w:szCs w:val="24"/>
-        </w:rPr>
-        <w:t xml:space="preserve"> features.    Also notice there are 3 containers in our pods (3/3).  Take a look at one of the pods with the describe to see what is in one.</w:t>
-      </w:r>
-    </w:p>
-    <w:p>
-      <w:pPr>
-        <w:rPr>
-          <w:rFonts w:ascii="Arial" w:hAnsi="Arial" w:cs="Arial"/>
-          <w:sz w:val="24"/>
-          <w:szCs w:val="24"/>
-        </w:rPr>
-      </w:pPr>
-      <w:r>
-        <w:rPr>
-          <w:rFonts w:ascii="Arial" w:hAnsi="Arial" w:cs="Arial"/>
-          <w:sz w:val="24"/>
-          <w:szCs w:val="24"/>
-        </w:rPr>
-        <w:tab/>
-      </w:r>
-    </w:p>
-    <w:p>
-      <w:pPr>
-        <w:ind w:firstLine="720"/>
-        <w:rPr>
-          <w:rFonts w:ascii="Arial" w:hAnsi="Arial" w:cs="Arial"/>
-          <w:b/>
-          <w:sz w:val="24"/>
-          <w:szCs w:val="24"/>
-        </w:rPr>
-      </w:pPr>
-      <w:proofErr w:type="spellStart"/>
-      <w:proofErr w:type="gramStart"/>
-      <w:r>
-        <w:rPr>
-          <w:rFonts w:ascii="Arial" w:hAnsi="Arial" w:cs="Arial"/>
-          <w:b/>
-          <w:sz w:val="24"/>
-          <w:szCs w:val="24"/>
-        </w:rPr>
-        <w:t>kubectl</w:t>
-      </w:r>
-      <w:proofErr w:type="spellEnd"/>
-      <w:r>
-        <w:rPr>
-          <w:rFonts w:ascii="Arial" w:hAnsi="Arial" w:cs="Arial"/>
-          <w:b/>
-          <w:sz w:val="24"/>
-          <w:szCs w:val="24"/>
-        </w:rPr>
-        <w:t xml:space="preserve">  get</w:t>
-      </w:r>
-      <w:proofErr w:type="gramEnd"/>
-      <w:r>
-        <w:rPr>
-          <w:rFonts w:ascii="Arial" w:hAnsi="Arial" w:cs="Arial"/>
-          <w:b/>
-          <w:sz w:val="24"/>
-          <w:szCs w:val="24"/>
-        </w:rPr>
-        <w:t xml:space="preserve">   pods</w:t>
-      </w:r>
-    </w:p>
-    <w:p>
-      <w:pPr>
-        <w:rPr>
-          <w:rFonts w:ascii="Arial" w:hAnsi="Arial" w:cs="Arial"/>
-          <w:b/>
-          <w:sz w:val="24"/>
-          <w:szCs w:val="24"/>
-        </w:rPr>
-      </w:pPr>
-      <w:r>
-        <w:rPr>
-          <w:rFonts w:ascii="Arial" w:hAnsi="Arial" w:cs="Arial"/>
-          <w:sz w:val="24"/>
-          <w:szCs w:val="24"/>
-        </w:rPr>
-        <w:t xml:space="preserve">           </w:t>
-      </w:r>
-      <w:proofErr w:type="spellStart"/>
-      <w:proofErr w:type="gramStart"/>
-      <w:r>
-        <w:rPr>
-          <w:rFonts w:ascii="Arial" w:hAnsi="Arial" w:cs="Arial"/>
-          <w:b/>
-          <w:sz w:val="24"/>
-          <w:szCs w:val="24"/>
-        </w:rPr>
-        <w:t>kubectl</w:t>
-      </w:r>
-      <w:proofErr w:type="spellEnd"/>
-      <w:r>
-        <w:rPr>
-          <w:rFonts w:ascii="Arial" w:hAnsi="Arial" w:cs="Arial"/>
-          <w:b/>
-          <w:sz w:val="24"/>
-          <w:szCs w:val="24"/>
-        </w:rPr>
-        <w:t xml:space="preserve">  describe</w:t>
-      </w:r>
-      <w:proofErr w:type="gramEnd"/>
-      <w:r>
-        <w:rPr>
-          <w:rFonts w:ascii="Arial" w:hAnsi="Arial" w:cs="Arial"/>
-          <w:b/>
-          <w:sz w:val="24"/>
-          <w:szCs w:val="24"/>
-        </w:rPr>
-        <w:t xml:space="preserve"> </w:t>
-      </w:r>
-      <w:r>
-        <w:rPr>
-          <w:rFonts w:ascii="Arial" w:hAnsi="Arial" w:cs="Arial"/>
-          <w:b/>
-          <w:sz w:val="24"/>
-          <w:szCs w:val="24"/>
-        </w:rPr>
-        <w:t xml:space="preserve"> pod  </w:t>
-      </w:r>
-      <w:r>
-        <w:rPr>
-          <w:rFonts w:ascii="Arial" w:hAnsi="Arial" w:cs="Arial"/>
-          <w:b/>
-          <w:sz w:val="24"/>
-          <w:szCs w:val="24"/>
-        </w:rPr>
-        <w:t>&lt;name of one  of  the   pods&gt;</w:t>
-      </w:r>
-    </w:p>
-    <w:p>
-      <w:pPr>
-        <w:rPr>
-          <w:rFonts w:ascii="Arial" w:hAnsi="Arial" w:cs="Arial"/>
-          <w:b/>
-          <w:sz w:val="24"/>
-          <w:szCs w:val="24"/>
-        </w:rPr>
-      </w:pPr>
-    </w:p>
-    <w:p>
-      <w:pPr>
-        <w:rPr>
-          <w:rFonts w:ascii="Arial" w:hAnsi="Arial" w:cs="Arial"/>
-          <w:sz w:val="24"/>
-          <w:szCs w:val="24"/>
-        </w:rPr>
-      </w:pPr>
-      <w:r>
-        <w:rPr>
-          <w:rFonts w:ascii="Arial" w:hAnsi="Arial" w:cs="Arial"/>
-          <w:sz w:val="24"/>
-          <w:szCs w:val="24"/>
-        </w:rPr>
-        <w:t xml:space="preserve">In the output, you’ll see the containers started for our web one, the </w:t>
-      </w:r>
-      <w:proofErr w:type="spellStart"/>
-      <w:r>
-        <w:rPr>
-          <w:rFonts w:ascii="Arial" w:hAnsi="Arial" w:cs="Arial"/>
-          <w:sz w:val="24"/>
-          <w:szCs w:val="24"/>
-        </w:rPr>
-        <w:t>db</w:t>
-      </w:r>
-      <w:proofErr w:type="spellEnd"/>
-      <w:r>
-        <w:rPr>
-          <w:rFonts w:ascii="Arial" w:hAnsi="Arial" w:cs="Arial"/>
-          <w:sz w:val="24"/>
-          <w:szCs w:val="24"/>
-        </w:rPr>
-        <w:t xml:space="preserve"> one, and the </w:t>
-      </w:r>
-      <w:proofErr w:type="spellStart"/>
-      <w:r>
-        <w:rPr>
-          <w:rFonts w:ascii="Arial" w:hAnsi="Arial" w:cs="Arial"/>
-          <w:sz w:val="24"/>
-          <w:szCs w:val="24"/>
-        </w:rPr>
-        <w:t>istio</w:t>
-      </w:r>
-      <w:proofErr w:type="spellEnd"/>
-      <w:r>
-        <w:rPr>
-          <w:rFonts w:ascii="Arial" w:hAnsi="Arial" w:cs="Arial"/>
-          <w:sz w:val="24"/>
-          <w:szCs w:val="24"/>
-        </w:rPr>
-        <w:t xml:space="preserve"> proxy.</w:t>
-      </w:r>
-    </w:p>
-    <w:p>
-      <w:pPr>
-        <w:rPr>
-          <w:rFonts w:ascii="Arial" w:hAnsi="Arial" w:cs="Arial"/>
-          <w:b/>
-          <w:sz w:val="24"/>
-          <w:szCs w:val="24"/>
-        </w:rPr>
-      </w:pPr>
-    </w:p>
-    <w:p>
-      <w:pPr>
-        <w:rPr>
-          <w:rFonts w:ascii="Arial" w:hAnsi="Arial" w:cs="Arial"/>
-          <w:sz w:val="24"/>
-          <w:szCs w:val="24"/>
-        </w:rPr>
-      </w:pPr>
-      <w:r>
-        <w:rPr>
-          <w:rFonts w:ascii="Arial" w:hAnsi="Arial" w:cs="Arial"/>
-          <w:sz w:val="24"/>
-          <w:szCs w:val="24"/>
-        </w:rPr>
-        <w:t xml:space="preserve">5.  </w:t>
-      </w:r>
-      <w:r>
-        <w:rPr>
-          <w:rFonts w:ascii="Arial" w:hAnsi="Arial" w:cs="Arial"/>
-          <w:sz w:val="24"/>
-          <w:szCs w:val="24"/>
-        </w:rPr>
-        <w:t xml:space="preserve">While we’re here, let’s get the logs for the same pod.   </w:t>
-      </w:r>
-    </w:p>
-    <w:p>
-      <w:pPr>
-        <w:rPr>
-          <w:rFonts w:ascii="Arial" w:hAnsi="Arial" w:cs="Arial"/>
-          <w:b/>
-          <w:sz w:val="24"/>
-          <w:szCs w:val="24"/>
-        </w:rPr>
-      </w:pPr>
-      <w:r>
-        <w:rPr>
-          <w:rFonts w:ascii="Arial" w:hAnsi="Arial" w:cs="Arial"/>
-          <w:sz w:val="24"/>
-          <w:szCs w:val="24"/>
-        </w:rPr>
-        <w:t xml:space="preserve">          </w:t>
-      </w:r>
-      <w:r>
-        <w:rPr>
-          <w:rFonts w:ascii="Arial" w:hAnsi="Arial" w:cs="Arial"/>
-          <w:sz w:val="24"/>
-          <w:szCs w:val="24"/>
-        </w:rPr>
-        <w:t xml:space="preserve">  </w:t>
-      </w:r>
-      <w:proofErr w:type="spellStart"/>
-      <w:proofErr w:type="gramStart"/>
-      <w:r>
-        <w:rPr>
-          <w:rFonts w:ascii="Arial" w:hAnsi="Arial" w:cs="Arial"/>
-          <w:b/>
-          <w:sz w:val="24"/>
-          <w:szCs w:val="24"/>
-        </w:rPr>
-        <w:t>kubectl</w:t>
-      </w:r>
-      <w:proofErr w:type="spellEnd"/>
-      <w:r>
-        <w:rPr>
-          <w:rFonts w:ascii="Arial" w:hAnsi="Arial" w:cs="Arial"/>
-          <w:b/>
-          <w:sz w:val="24"/>
-          <w:szCs w:val="24"/>
-        </w:rPr>
-        <w:t xml:space="preserve">  logs</w:t>
-      </w:r>
-      <w:proofErr w:type="gramEnd"/>
-      <w:r>
-        <w:rPr>
-          <w:rFonts w:ascii="Arial" w:hAnsi="Arial" w:cs="Arial"/>
-          <w:b/>
-          <w:sz w:val="24"/>
-          <w:szCs w:val="24"/>
-        </w:rPr>
         <w:t xml:space="preserve">  &lt;name of one of the pods&gt;</w:t>
       </w:r>
     </w:p>
@@ -17928,16 +17955,7 @@
           <w:sz w:val="24"/>
           <w:szCs w:val="24"/>
         </w:rPr>
-        <w:t xml:space="preserve"> What does the error message say?   When we have multiple containers in a single pod, some commands have to have the container name to know which one we want.  </w:t>
-      </w:r>
-      <w:r>
-        <w:rPr>
-          <w:rFonts w:ascii="Arial" w:hAnsi="Arial" w:cs="Arial"/>
-          <w:sz w:val="24"/>
-          <w:szCs w:val="24"/>
-        </w:rPr>
-        <w:lastRenderedPageBreak/>
-        <w:t>Let’s do the one for the web container.   To specify a particular container, we can use the “-c” option.  Try the command again like this:</w:t>
+        <w:t xml:space="preserve"> What does the error message say?   When we have multiple containers in a single pod, some commands have to have the container name to know which one we want.  Let’s do the one for the web container.   To specify a particular container, we can use the “-c” option.  Try the command again like this:</w:t>
       </w:r>
     </w:p>
     <w:p>
@@ -18718,6 +18736,7 @@
           <w:sz w:val="24"/>
           <w:szCs w:val="24"/>
         </w:rPr>
+        <w:lastRenderedPageBreak/>
         <w:t>8</w:t>
       </w:r>
       <w:r>
@@ -18726,25 +18745,7 @@
           <w:sz w:val="24"/>
           <w:szCs w:val="24"/>
         </w:rPr>
-        <w:t xml:space="preserve">.  Let’s send traffic to the pods and services with the “load-roar.sh” script.   Running it figures out the host and port for the </w:t>
-      </w:r>
-      <w:proofErr w:type="spellStart"/>
-      <w:r>
-        <w:rPr>
-          <w:rFonts w:ascii="Arial" w:hAnsi="Arial" w:cs="Arial"/>
-          <w:sz w:val="24"/>
-          <w:szCs w:val="24"/>
-        </w:rPr>
-        <w:t>Istio</w:t>
-      </w:r>
-      <w:proofErr w:type="spellEnd"/>
-      <w:r>
-        <w:rPr>
-          <w:rFonts w:ascii="Arial" w:hAnsi="Arial" w:cs="Arial"/>
-          <w:sz w:val="24"/>
-          <w:szCs w:val="24"/>
-        </w:rPr>
-        <w:t xml:space="preserve"> ingress and then sends queries to the rest </w:t>
+        <w:t xml:space="preserve">.  Let’s send traffic to the pods and services with the “load-roar.sh” script.   Running it figures out the host and port for the Istio ingress and then sends queries to the rest </w:t>
       </w:r>
       <w:proofErr w:type="spellStart"/>
       <w:r>
@@ -18807,240 +18808,635 @@
           <w:sz w:val="24"/>
           <w:szCs w:val="24"/>
         </w:rPr>
+        <w:tab/>
+      </w:r>
+      <w:r>
+        <w:rPr>
+          <w:rFonts w:ascii="Arial" w:hAnsi="Arial" w:cs="Arial"/>
+          <w:b/>
+          <w:sz w:val="24"/>
+          <w:szCs w:val="24"/>
+        </w:rPr>
+        <w:t>./load-roar.sh</w:t>
+      </w:r>
+    </w:p>
+    <w:p>
+      <w:pPr>
+        <w:rPr>
+          <w:rFonts w:ascii="Arial" w:hAnsi="Arial" w:cs="Arial"/>
+          <w:b/>
+          <w:sz w:val="24"/>
+          <w:szCs w:val="24"/>
+        </w:rPr>
+      </w:pPr>
+    </w:p>
+    <w:p>
+      <w:pPr>
+        <w:rPr>
+          <w:rFonts w:ascii="Arial" w:hAnsi="Arial" w:cs="Arial"/>
+          <w:sz w:val="24"/>
+          <w:szCs w:val="24"/>
+        </w:rPr>
+      </w:pPr>
+      <w:r>
+        <w:rPr>
+          <w:rFonts w:ascii="Arial" w:hAnsi="Arial" w:cs="Arial"/>
+          <w:sz w:val="24"/>
+          <w:szCs w:val="24"/>
+        </w:rPr>
+        <w:t xml:space="preserve">The idea here is that with the weights defined in the </w:t>
+      </w:r>
+      <w:proofErr w:type="spellStart"/>
+      <w:r>
+        <w:rPr>
+          <w:rFonts w:ascii="Arial" w:hAnsi="Arial" w:cs="Arial"/>
+          <w:sz w:val="24"/>
+          <w:szCs w:val="24"/>
+        </w:rPr>
+        <w:t>virtualservice</w:t>
+      </w:r>
+      <w:proofErr w:type="spellEnd"/>
+      <w:r>
+        <w:rPr>
+          <w:rFonts w:ascii="Arial" w:hAnsi="Arial" w:cs="Arial"/>
+          <w:sz w:val="24"/>
+          <w:szCs w:val="24"/>
+        </w:rPr>
+        <w:t xml:space="preserve">, we should see about 80 percent of the traffic going to our first pod (version 00.01.00) and 20 percent going to our second </w:t>
+      </w:r>
+      <w:proofErr w:type="gramStart"/>
+      <w:r>
+        <w:rPr>
+          <w:rFonts w:ascii="Arial" w:hAnsi="Arial" w:cs="Arial"/>
+          <w:sz w:val="24"/>
+          <w:szCs w:val="24"/>
+        </w:rPr>
+        <w:t>pod  (</w:t>
+      </w:r>
+      <w:proofErr w:type="gramEnd"/>
+      <w:r>
+        <w:rPr>
+          <w:rFonts w:ascii="Arial" w:hAnsi="Arial" w:cs="Arial"/>
+          <w:sz w:val="24"/>
+          <w:szCs w:val="24"/>
+        </w:rPr>
+        <w:t>version 00.02.00).</w:t>
+      </w:r>
+    </w:p>
+    <w:p>
+      <w:pPr>
+        <w:rPr>
+          <w:rFonts w:ascii="Arial" w:hAnsi="Arial" w:cs="Arial"/>
+          <w:sz w:val="24"/>
+          <w:szCs w:val="24"/>
+        </w:rPr>
+      </w:pPr>
+      <w:r>
+        <w:rPr>
+          <w:rFonts w:ascii="Arial" w:hAnsi="Arial" w:cs="Arial"/>
+          <w:sz w:val="24"/>
+          <w:szCs w:val="24"/>
+        </w:rPr>
+        <w:t xml:space="preserve">When you’re done with this, stop the job with </w:t>
+      </w:r>
+      <w:r>
+        <w:rPr>
+          <w:rFonts w:ascii="Arial" w:hAnsi="Arial" w:cs="Arial"/>
+          <w:b/>
+          <w:sz w:val="24"/>
+          <w:szCs w:val="24"/>
+        </w:rPr>
+        <w:t>Ctrl-C</w:t>
+      </w:r>
+      <w:r>
+        <w:rPr>
+          <w:rFonts w:ascii="Arial" w:hAnsi="Arial" w:cs="Arial"/>
+          <w:sz w:val="24"/>
+          <w:szCs w:val="24"/>
+        </w:rPr>
+        <w:t>.</w:t>
+      </w:r>
+    </w:p>
+    <w:p>
+      <w:pPr>
+        <w:rPr>
+          <w:rFonts w:ascii="Arial" w:hAnsi="Arial" w:cs="Arial"/>
+          <w:sz w:val="24"/>
+          <w:szCs w:val="24"/>
+        </w:rPr>
+      </w:pPr>
+    </w:p>
+    <w:p>
+      <w:pPr>
+        <w:rPr>
+          <w:rFonts w:ascii="Arial" w:hAnsi="Arial" w:cs="Arial"/>
+          <w:sz w:val="24"/>
+          <w:szCs w:val="24"/>
+        </w:rPr>
+      </w:pPr>
+      <w:r>
+        <w:rPr>
+          <w:rFonts w:ascii="Arial" w:hAnsi="Arial" w:cs="Arial"/>
+          <w:sz w:val="24"/>
+          <w:szCs w:val="24"/>
+        </w:rPr>
+        <w:t>9</w:t>
+      </w:r>
+      <w:r>
+        <w:rPr>
+          <w:rFonts w:ascii="Arial" w:hAnsi="Arial" w:cs="Arial"/>
+          <w:sz w:val="24"/>
+          <w:szCs w:val="24"/>
+        </w:rPr>
+        <w:t xml:space="preserve">.   Now, let’s swap in another </w:t>
+      </w:r>
+      <w:proofErr w:type="spellStart"/>
+      <w:r>
+        <w:rPr>
+          <w:rFonts w:ascii="Arial" w:hAnsi="Arial" w:cs="Arial"/>
+          <w:sz w:val="24"/>
+          <w:szCs w:val="24"/>
+        </w:rPr>
+        <w:t>virtualservice</w:t>
+      </w:r>
+      <w:proofErr w:type="spellEnd"/>
+      <w:r>
+        <w:rPr>
+          <w:rFonts w:ascii="Arial" w:hAnsi="Arial" w:cs="Arial"/>
+          <w:sz w:val="24"/>
+          <w:szCs w:val="24"/>
+        </w:rPr>
+        <w:t xml:space="preserve"> spec that injects a delay of 3 seconds 25% of the time.  We’ll do this by copying in the </w:t>
+      </w:r>
+      <w:proofErr w:type="spellStart"/>
+      <w:r>
+        <w:rPr>
+          <w:rFonts w:ascii="Arial" w:hAnsi="Arial" w:cs="Arial"/>
+          <w:sz w:val="24"/>
+          <w:szCs w:val="24"/>
+        </w:rPr>
+        <w:t>virtualservice</w:t>
+      </w:r>
+      <w:proofErr w:type="spellEnd"/>
+      <w:r>
+        <w:rPr>
+          <w:rFonts w:ascii="Arial" w:hAnsi="Arial" w:cs="Arial"/>
+          <w:sz w:val="24"/>
+          <w:szCs w:val="24"/>
+        </w:rPr>
+        <w:t xml:space="preserve"> spec and then using helm to upgrade.  To see how this is done, take a look at the file and notice the part about “fault” and “delay”.  </w:t>
+      </w:r>
+    </w:p>
+    <w:p>
+      <w:pPr>
+        <w:rPr>
+          <w:rFonts w:ascii="Arial" w:hAnsi="Arial" w:cs="Arial"/>
+          <w:b/>
+          <w:sz w:val="24"/>
+          <w:szCs w:val="24"/>
+        </w:rPr>
+      </w:pPr>
+      <w:proofErr w:type="gramStart"/>
+      <w:r>
+        <w:rPr>
+          <w:rFonts w:ascii="Arial" w:hAnsi="Arial" w:cs="Arial"/>
+          <w:b/>
+          <w:sz w:val="24"/>
+          <w:szCs w:val="24"/>
+        </w:rPr>
+        <w:t xml:space="preserve">cp  </w:t>
+      </w:r>
+      <w:proofErr w:type="spellStart"/>
+      <w:r>
+        <w:rPr>
+          <w:rFonts w:ascii="Arial" w:hAnsi="Arial" w:cs="Arial"/>
+          <w:b/>
+          <w:sz w:val="24"/>
+          <w:szCs w:val="24"/>
+        </w:rPr>
+        <w:t>virtualservices</w:t>
+      </w:r>
+      <w:proofErr w:type="spellEnd"/>
+      <w:r>
+        <w:rPr>
+          <w:rFonts w:ascii="Arial" w:hAnsi="Arial" w:cs="Arial"/>
+          <w:b/>
+          <w:sz w:val="24"/>
+          <w:szCs w:val="24"/>
+        </w:rPr>
+        <w:t>/</w:t>
+      </w:r>
+      <w:proofErr w:type="spellStart"/>
+      <w:r>
+        <w:rPr>
+          <w:rFonts w:ascii="Arial" w:hAnsi="Arial" w:cs="Arial"/>
+          <w:b/>
+          <w:sz w:val="24"/>
+          <w:szCs w:val="24"/>
+        </w:rPr>
+        <w:t>virtualservice.yaml.delay</w:t>
+      </w:r>
+      <w:proofErr w:type="spellEnd"/>
+      <w:proofErr w:type="gramEnd"/>
+      <w:r>
+        <w:rPr>
+          <w:rFonts w:ascii="Arial" w:hAnsi="Arial" w:cs="Arial"/>
+          <w:b/>
+          <w:sz w:val="24"/>
+          <w:szCs w:val="24"/>
+        </w:rPr>
+        <w:t xml:space="preserve">   templates/</w:t>
+      </w:r>
+      <w:proofErr w:type="spellStart"/>
+      <w:r>
+        <w:rPr>
+          <w:rFonts w:ascii="Arial" w:hAnsi="Arial" w:cs="Arial"/>
+          <w:b/>
+          <w:sz w:val="24"/>
+          <w:szCs w:val="24"/>
+        </w:rPr>
+        <w:t>virtualservice.yaml</w:t>
+      </w:r>
+      <w:proofErr w:type="spellEnd"/>
+    </w:p>
+    <w:p>
+      <w:pPr>
+        <w:rPr>
+          <w:rFonts w:ascii="Arial" w:hAnsi="Arial" w:cs="Arial"/>
+          <w:b/>
+          <w:sz w:val="24"/>
+          <w:szCs w:val="24"/>
+        </w:rPr>
+      </w:pPr>
+      <w:r>
+        <w:rPr>
+          <w:rFonts w:ascii="Arial" w:hAnsi="Arial" w:cs="Arial"/>
+          <w:sz w:val="24"/>
+          <w:szCs w:val="24"/>
+        </w:rPr>
+        <w:t xml:space="preserve">               </w:t>
+      </w:r>
+      <w:proofErr w:type="gramStart"/>
+      <w:r>
+        <w:rPr>
+          <w:rFonts w:ascii="Arial" w:hAnsi="Arial" w:cs="Arial"/>
+          <w:b/>
+          <w:sz w:val="24"/>
+          <w:szCs w:val="24"/>
+        </w:rPr>
+        <w:t>cat  templates/</w:t>
+      </w:r>
+      <w:proofErr w:type="spellStart"/>
+      <w:r>
+        <w:rPr>
+          <w:rFonts w:ascii="Arial" w:hAnsi="Arial" w:cs="Arial"/>
+          <w:b/>
+          <w:sz w:val="24"/>
+          <w:szCs w:val="24"/>
+        </w:rPr>
+        <w:t>virtualservice.yaml</w:t>
+      </w:r>
+      <w:proofErr w:type="spellEnd"/>
+      <w:proofErr w:type="gramEnd"/>
+      <w:r>
+        <w:rPr>
+          <w:rFonts w:ascii="Arial" w:hAnsi="Arial" w:cs="Arial"/>
+          <w:b/>
+          <w:sz w:val="24"/>
+          <w:szCs w:val="24"/>
+        </w:rPr>
+        <w:tab/>
+      </w:r>
+    </w:p>
+    <w:p>
+      <w:pPr>
+        <w:rPr>
+          <w:rFonts w:ascii="Arial" w:hAnsi="Arial" w:cs="Arial"/>
+          <w:sz w:val="24"/>
+          <w:szCs w:val="24"/>
+        </w:rPr>
+      </w:pPr>
+    </w:p>
+    <w:p>
+      <w:pPr>
+        <w:rPr>
+          <w:rFonts w:ascii="Arial" w:hAnsi="Arial" w:cs="Arial"/>
+          <w:sz w:val="24"/>
+          <w:szCs w:val="24"/>
+        </w:rPr>
+      </w:pPr>
+      <w:r>
+        <w:rPr>
+          <w:rFonts w:ascii="Arial" w:hAnsi="Arial" w:cs="Arial"/>
+          <w:sz w:val="24"/>
+          <w:szCs w:val="24"/>
+        </w:rPr>
+        <w:t>10</w:t>
+      </w:r>
+      <w:r>
+        <w:rPr>
+          <w:rFonts w:ascii="Arial" w:hAnsi="Arial" w:cs="Arial"/>
+          <w:sz w:val="24"/>
+          <w:szCs w:val="24"/>
+        </w:rPr>
+        <w:t>.  Upgrade the helm instance.  Then run the load again and notice the periodic delays.</w:t>
+      </w:r>
+    </w:p>
+    <w:p>
+      <w:pPr>
+        <w:rPr>
+          <w:rFonts w:ascii="Arial" w:hAnsi="Arial" w:cs="Arial"/>
+          <w:sz w:val="24"/>
+          <w:szCs w:val="24"/>
+        </w:rPr>
+      </w:pPr>
+    </w:p>
+    <w:p>
+      <w:pPr>
+        <w:rPr>
+          <w:rFonts w:ascii="Arial" w:hAnsi="Arial" w:cs="Arial"/>
+          <w:b/>
+          <w:sz w:val="24"/>
+          <w:szCs w:val="24"/>
+        </w:rPr>
+      </w:pPr>
+      <w:r>
+        <w:rPr>
+          <w:rFonts w:ascii="Arial" w:hAnsi="Arial" w:cs="Arial"/>
+          <w:sz w:val="24"/>
+          <w:szCs w:val="24"/>
+        </w:rPr>
+        <w:tab/>
+      </w:r>
+      <w:r>
+        <w:rPr>
+          <w:rFonts w:ascii="Arial" w:hAnsi="Arial" w:cs="Arial"/>
+          <w:b/>
+          <w:sz w:val="24"/>
+          <w:szCs w:val="24"/>
+        </w:rPr>
+        <w:t xml:space="preserve">helm </w:t>
+      </w:r>
+      <w:proofErr w:type="gramStart"/>
+      <w:r>
+        <w:rPr>
+          <w:rFonts w:ascii="Arial" w:hAnsi="Arial" w:cs="Arial"/>
+          <w:b/>
+          <w:sz w:val="24"/>
+          <w:szCs w:val="24"/>
+        </w:rPr>
+        <w:t>upgrade  istio</w:t>
+      </w:r>
+      <w:proofErr w:type="gramEnd"/>
+      <w:r>
+        <w:rPr>
+          <w:rFonts w:ascii="Arial" w:hAnsi="Arial" w:cs="Arial"/>
+          <w:b/>
+          <w:sz w:val="24"/>
+          <w:szCs w:val="24"/>
+        </w:rPr>
+        <w:t>1  .</w:t>
+      </w:r>
+    </w:p>
+    <w:p>
+      <w:pPr>
+        <w:rPr>
+          <w:rFonts w:ascii="Arial" w:hAnsi="Arial" w:cs="Arial"/>
+          <w:b/>
+          <w:sz w:val="24"/>
+          <w:szCs w:val="24"/>
+        </w:rPr>
+      </w:pPr>
+      <w:r>
+        <w:rPr>
+          <w:rFonts w:ascii="Arial" w:hAnsi="Arial" w:cs="Arial"/>
+          <w:sz w:val="24"/>
+          <w:szCs w:val="24"/>
+        </w:rPr>
+        <w:tab/>
+      </w:r>
+      <w:r>
+        <w:rPr>
+          <w:rFonts w:ascii="Arial" w:hAnsi="Arial" w:cs="Arial"/>
+          <w:b/>
+          <w:sz w:val="24"/>
+          <w:szCs w:val="24"/>
+        </w:rPr>
+        <w:t>./load-roar.sh</w:t>
+      </w:r>
+    </w:p>
+    <w:p>
+      <w:pPr>
+        <w:rPr>
+          <w:rFonts w:ascii="Arial" w:hAnsi="Arial" w:cs="Arial"/>
+          <w:sz w:val="24"/>
+          <w:szCs w:val="24"/>
+        </w:rPr>
+      </w:pPr>
+    </w:p>
+    <w:p>
+      <w:pPr>
+        <w:rPr>
+          <w:rFonts w:ascii="Arial" w:hAnsi="Arial" w:cs="Arial"/>
+          <w:sz w:val="24"/>
+          <w:szCs w:val="24"/>
+        </w:rPr>
+      </w:pPr>
+      <w:r>
+        <w:rPr>
+          <w:rFonts w:ascii="Arial" w:hAnsi="Arial" w:cs="Arial"/>
+          <w:sz w:val="24"/>
+          <w:szCs w:val="24"/>
+        </w:rPr>
+        <w:t xml:space="preserve">When you’re done with this, stop the job with </w:t>
+      </w:r>
+      <w:r>
+        <w:rPr>
+          <w:rFonts w:ascii="Arial" w:hAnsi="Arial" w:cs="Arial"/>
+          <w:b/>
+          <w:sz w:val="24"/>
+          <w:szCs w:val="24"/>
+        </w:rPr>
+        <w:t>Ctrl-C</w:t>
+      </w:r>
+      <w:r>
+        <w:rPr>
+          <w:rFonts w:ascii="Arial" w:hAnsi="Arial" w:cs="Arial"/>
+          <w:sz w:val="24"/>
+          <w:szCs w:val="24"/>
+        </w:rPr>
+        <w:t>.</w:t>
+      </w:r>
+    </w:p>
+    <w:p>
+      <w:pPr>
+        <w:rPr>
+          <w:rFonts w:ascii="Arial" w:hAnsi="Arial" w:cs="Arial"/>
+          <w:b/>
+          <w:sz w:val="24"/>
+          <w:szCs w:val="24"/>
+        </w:rPr>
+      </w:pPr>
+    </w:p>
+    <w:p>
+      <w:pPr>
+        <w:rPr>
+          <w:rFonts w:ascii="Arial" w:hAnsi="Arial" w:cs="Arial"/>
+          <w:sz w:val="24"/>
+          <w:szCs w:val="24"/>
+        </w:rPr>
+      </w:pPr>
+      <w:r>
+        <w:rPr>
+          <w:rFonts w:ascii="Arial" w:hAnsi="Arial" w:cs="Arial"/>
+          <w:sz w:val="24"/>
+          <w:szCs w:val="24"/>
+        </w:rPr>
+        <w:t>11</w:t>
+      </w:r>
+      <w:r>
+        <w:rPr>
+          <w:rFonts w:ascii="Arial" w:hAnsi="Arial" w:cs="Arial"/>
+          <w:sz w:val="24"/>
+          <w:szCs w:val="24"/>
+        </w:rPr>
+        <w:t xml:space="preserve">.   Now, let’s swap in </w:t>
+      </w:r>
+      <w:proofErr w:type="gramStart"/>
+      <w:r>
+        <w:rPr>
+          <w:rFonts w:ascii="Arial" w:hAnsi="Arial" w:cs="Arial"/>
+          <w:sz w:val="24"/>
+          <w:szCs w:val="24"/>
+        </w:rPr>
+        <w:t xml:space="preserve">another  </w:t>
+      </w:r>
+      <w:proofErr w:type="spellStart"/>
+      <w:r>
+        <w:rPr>
+          <w:rFonts w:ascii="Arial" w:hAnsi="Arial" w:cs="Arial"/>
+          <w:sz w:val="24"/>
+          <w:szCs w:val="24"/>
+        </w:rPr>
+        <w:t>virtualservice</w:t>
+      </w:r>
+      <w:proofErr w:type="spellEnd"/>
+      <w:proofErr w:type="gramEnd"/>
+      <w:r>
+        <w:rPr>
+          <w:rFonts w:ascii="Arial" w:hAnsi="Arial" w:cs="Arial"/>
+          <w:sz w:val="24"/>
+          <w:szCs w:val="24"/>
+        </w:rPr>
+        <w:t xml:space="preserve"> spec that injects a </w:t>
+      </w:r>
+      <w:r>
+        <w:rPr>
+          <w:rFonts w:ascii="Arial" w:hAnsi="Arial" w:cs="Arial"/>
+          <w:sz w:val="24"/>
+          <w:szCs w:val="24"/>
+        </w:rPr>
+        <w:t>500 http error 10% o</w:t>
+      </w:r>
+      <w:r>
+        <w:rPr>
+          <w:rFonts w:ascii="Arial" w:hAnsi="Arial" w:cs="Arial"/>
+          <w:sz w:val="24"/>
+          <w:szCs w:val="24"/>
+        </w:rPr>
+        <w:t xml:space="preserve">f the time.  We’ll do this by copying in the </w:t>
+      </w:r>
+      <w:proofErr w:type="spellStart"/>
+      <w:r>
+        <w:rPr>
+          <w:rFonts w:ascii="Arial" w:hAnsi="Arial" w:cs="Arial"/>
+          <w:sz w:val="24"/>
+          <w:szCs w:val="24"/>
+        </w:rPr>
+        <w:t>virtualservice</w:t>
+      </w:r>
+      <w:proofErr w:type="spellEnd"/>
+      <w:r>
+        <w:rPr>
+          <w:rFonts w:ascii="Arial" w:hAnsi="Arial" w:cs="Arial"/>
+          <w:sz w:val="24"/>
+          <w:szCs w:val="24"/>
+        </w:rPr>
+        <w:t xml:space="preserve"> spec and then using helm to </w:t>
+      </w:r>
+      <w:r>
+        <w:rPr>
+          <w:rFonts w:ascii="Arial" w:hAnsi="Arial" w:cs="Arial"/>
+          <w:sz w:val="24"/>
+          <w:szCs w:val="24"/>
+        </w:rPr>
         <w:lastRenderedPageBreak/>
-        <w:tab/>
-      </w:r>
-      <w:r>
-        <w:rPr>
-          <w:rFonts w:ascii="Arial" w:hAnsi="Arial" w:cs="Arial"/>
-          <w:b/>
-          <w:sz w:val="24"/>
-          <w:szCs w:val="24"/>
-        </w:rPr>
-        <w:t>./load-roar.sh</w:t>
-      </w:r>
-    </w:p>
-    <w:p>
-      <w:pPr>
-        <w:rPr>
-          <w:rFonts w:ascii="Arial" w:hAnsi="Arial" w:cs="Arial"/>
-          <w:b/>
-          <w:sz w:val="24"/>
-          <w:szCs w:val="24"/>
-        </w:rPr>
-      </w:pPr>
-    </w:p>
-    <w:p>
-      <w:pPr>
-        <w:rPr>
-          <w:rFonts w:ascii="Arial" w:hAnsi="Arial" w:cs="Arial"/>
-          <w:sz w:val="24"/>
-          <w:szCs w:val="24"/>
-        </w:rPr>
-      </w:pPr>
-      <w:r>
-        <w:rPr>
-          <w:rFonts w:ascii="Arial" w:hAnsi="Arial" w:cs="Arial"/>
-          <w:sz w:val="24"/>
-          <w:szCs w:val="24"/>
-        </w:rPr>
-        <w:t xml:space="preserve">The idea here is that with the weights defined in the </w:t>
-      </w:r>
-      <w:proofErr w:type="spellStart"/>
-      <w:r>
-        <w:rPr>
-          <w:rFonts w:ascii="Arial" w:hAnsi="Arial" w:cs="Arial"/>
-          <w:sz w:val="24"/>
-          <w:szCs w:val="24"/>
-        </w:rPr>
-        <w:t>virtualservice</w:t>
-      </w:r>
-      <w:proofErr w:type="spellEnd"/>
-      <w:r>
-        <w:rPr>
-          <w:rFonts w:ascii="Arial" w:hAnsi="Arial" w:cs="Arial"/>
-          <w:sz w:val="24"/>
-          <w:szCs w:val="24"/>
-        </w:rPr>
-        <w:t xml:space="preserve">, we should see about 80 percent of the traffic going to our first pod (version 00.01.00) and 20 percent going to our second </w:t>
-      </w:r>
+        <w:t xml:space="preserve">upgrade.  To see how this is done, take a look at the file and notice the part about “fault” and “abort”.  </w:t>
+      </w:r>
+    </w:p>
+    <w:p>
+      <w:pPr>
+        <w:rPr>
+          <w:rFonts w:ascii="Arial" w:hAnsi="Arial" w:cs="Arial"/>
+          <w:sz w:val="24"/>
+          <w:szCs w:val="24"/>
+        </w:rPr>
+      </w:pPr>
+    </w:p>
+    <w:p>
+      <w:pPr>
+        <w:rPr>
+          <w:rFonts w:ascii="Arial" w:hAnsi="Arial" w:cs="Arial"/>
+          <w:b/>
+          <w:sz w:val="24"/>
+          <w:szCs w:val="24"/>
+        </w:rPr>
+      </w:pPr>
       <w:proofErr w:type="gramStart"/>
       <w:r>
         <w:rPr>
           <w:rFonts w:ascii="Arial" w:hAnsi="Arial" w:cs="Arial"/>
-          <w:sz w:val="24"/>
-          <w:szCs w:val="24"/>
-        </w:rPr>
-        <w:t>pod  (</w:t>
-      </w:r>
+          <w:b/>
+          <w:sz w:val="24"/>
+          <w:szCs w:val="24"/>
+        </w:rPr>
+        <w:t xml:space="preserve">cp  </w:t>
+      </w:r>
+      <w:proofErr w:type="spellStart"/>
+      <w:r>
+        <w:rPr>
+          <w:rFonts w:ascii="Arial" w:hAnsi="Arial" w:cs="Arial"/>
+          <w:b/>
+          <w:sz w:val="24"/>
+          <w:szCs w:val="24"/>
+        </w:rPr>
+        <w:t>virtualservices</w:t>
+      </w:r>
+      <w:proofErr w:type="spellEnd"/>
+      <w:r>
+        <w:rPr>
+          <w:rFonts w:ascii="Arial" w:hAnsi="Arial" w:cs="Arial"/>
+          <w:b/>
+          <w:sz w:val="24"/>
+          <w:szCs w:val="24"/>
+        </w:rPr>
+        <w:t>/</w:t>
+      </w:r>
+      <w:proofErr w:type="spellStart"/>
+      <w:r>
+        <w:rPr>
+          <w:rFonts w:ascii="Arial" w:hAnsi="Arial" w:cs="Arial"/>
+          <w:b/>
+          <w:sz w:val="24"/>
+          <w:szCs w:val="24"/>
+        </w:rPr>
+        <w:t>virtualservice.yaml.fault</w:t>
+      </w:r>
+      <w:proofErr w:type="spellEnd"/>
       <w:proofErr w:type="gramEnd"/>
       <w:r>
         <w:rPr>
           <w:rFonts w:ascii="Arial" w:hAnsi="Arial" w:cs="Arial"/>
-          <w:sz w:val="24"/>
-          <w:szCs w:val="24"/>
-        </w:rPr>
-        <w:t>version 00.02.00).</w:t>
-      </w:r>
-    </w:p>
-    <w:p>
-      <w:pPr>
-        <w:rPr>
-          <w:rFonts w:ascii="Arial" w:hAnsi="Arial" w:cs="Arial"/>
-          <w:sz w:val="24"/>
-          <w:szCs w:val="24"/>
-        </w:rPr>
-      </w:pPr>
-      <w:r>
-        <w:rPr>
-          <w:rFonts w:ascii="Arial" w:hAnsi="Arial" w:cs="Arial"/>
-          <w:sz w:val="24"/>
-          <w:szCs w:val="24"/>
-        </w:rPr>
-        <w:t xml:space="preserve">When you’re done with this, stop the job with </w:t>
-      </w:r>
-      <w:r>
-        <w:rPr>
-          <w:rFonts w:ascii="Arial" w:hAnsi="Arial" w:cs="Arial"/>
-          <w:b/>
-          <w:sz w:val="24"/>
-          <w:szCs w:val="24"/>
-        </w:rPr>
-        <w:t>Ctrl-C</w:t>
-      </w:r>
-      <w:r>
-        <w:rPr>
-          <w:rFonts w:ascii="Arial" w:hAnsi="Arial" w:cs="Arial"/>
-          <w:sz w:val="24"/>
-          <w:szCs w:val="24"/>
-        </w:rPr>
-        <w:t>.</w:t>
-      </w:r>
-    </w:p>
-    <w:p>
-      <w:pPr>
-        <w:rPr>
-          <w:rFonts w:ascii="Arial" w:hAnsi="Arial" w:cs="Arial"/>
-          <w:sz w:val="24"/>
-          <w:szCs w:val="24"/>
-        </w:rPr>
-      </w:pPr>
-    </w:p>
-    <w:p>
-      <w:pPr>
-        <w:rPr>
-          <w:rFonts w:ascii="Arial" w:hAnsi="Arial" w:cs="Arial"/>
-          <w:sz w:val="24"/>
-          <w:szCs w:val="24"/>
-        </w:rPr>
-      </w:pPr>
-      <w:r>
-        <w:rPr>
-          <w:rFonts w:ascii="Arial" w:hAnsi="Arial" w:cs="Arial"/>
-          <w:sz w:val="24"/>
-          <w:szCs w:val="24"/>
-        </w:rPr>
-        <w:t>9</w:t>
-      </w:r>
-      <w:r>
-        <w:rPr>
-          <w:rFonts w:ascii="Arial" w:hAnsi="Arial" w:cs="Arial"/>
-          <w:sz w:val="24"/>
-          <w:szCs w:val="24"/>
-        </w:rPr>
-        <w:t xml:space="preserve">.   Now, let’s swap in another </w:t>
-      </w:r>
-      <w:proofErr w:type="spellStart"/>
-      <w:r>
-        <w:rPr>
-          <w:rFonts w:ascii="Arial" w:hAnsi="Arial" w:cs="Arial"/>
-          <w:sz w:val="24"/>
-          <w:szCs w:val="24"/>
-        </w:rPr>
-        <w:t>virtualservice</w:t>
-      </w:r>
-      <w:proofErr w:type="spellEnd"/>
-      <w:r>
-        <w:rPr>
-          <w:rFonts w:ascii="Arial" w:hAnsi="Arial" w:cs="Arial"/>
-          <w:sz w:val="24"/>
-          <w:szCs w:val="24"/>
-        </w:rPr>
-        <w:t xml:space="preserve"> spec that injects a delay of 3 seconds 25% of the time.  We’ll do this by copying in the </w:t>
-      </w:r>
-      <w:proofErr w:type="spellStart"/>
-      <w:r>
-        <w:rPr>
-          <w:rFonts w:ascii="Arial" w:hAnsi="Arial" w:cs="Arial"/>
-          <w:sz w:val="24"/>
-          <w:szCs w:val="24"/>
-        </w:rPr>
-        <w:t>virtualservice</w:t>
-      </w:r>
-      <w:proofErr w:type="spellEnd"/>
-      <w:r>
-        <w:rPr>
-          <w:rFonts w:ascii="Arial" w:hAnsi="Arial" w:cs="Arial"/>
-          <w:sz w:val="24"/>
-          <w:szCs w:val="24"/>
-        </w:rPr>
-        <w:t xml:space="preserve"> spec and then using helm to upgrade.  To see how this is done, take a look at the file and notice the part about “fault” and “delay”.  </w:t>
-      </w:r>
-    </w:p>
-    <w:p>
-      <w:pPr>
-        <w:rPr>
-          <w:rFonts w:ascii="Arial" w:hAnsi="Arial" w:cs="Arial"/>
-          <w:b/>
-          <w:sz w:val="24"/>
-          <w:szCs w:val="24"/>
-        </w:rPr>
-      </w:pPr>
-      <w:proofErr w:type="gramStart"/>
-      <w:r>
-        <w:rPr>
-          <w:rFonts w:ascii="Arial" w:hAnsi="Arial" w:cs="Arial"/>
-          <w:b/>
-          <w:sz w:val="24"/>
-          <w:szCs w:val="24"/>
-        </w:rPr>
-        <w:t xml:space="preserve">cp  </w:t>
-      </w:r>
-      <w:proofErr w:type="spellStart"/>
-      <w:r>
-        <w:rPr>
-          <w:rFonts w:ascii="Arial" w:hAnsi="Arial" w:cs="Arial"/>
-          <w:b/>
-          <w:sz w:val="24"/>
-          <w:szCs w:val="24"/>
-        </w:rPr>
-        <w:t>virtualservices</w:t>
-      </w:r>
-      <w:proofErr w:type="spellEnd"/>
-      <w:r>
-        <w:rPr>
-          <w:rFonts w:ascii="Arial" w:hAnsi="Arial" w:cs="Arial"/>
-          <w:b/>
-          <w:sz w:val="24"/>
-          <w:szCs w:val="24"/>
-        </w:rPr>
-        <w:t>/</w:t>
-      </w:r>
-      <w:proofErr w:type="spellStart"/>
-      <w:r>
-        <w:rPr>
-          <w:rFonts w:ascii="Arial" w:hAnsi="Arial" w:cs="Arial"/>
-          <w:b/>
-          <w:sz w:val="24"/>
-          <w:szCs w:val="24"/>
-        </w:rPr>
-        <w:t>virtualservice.yaml.delay</w:t>
-      </w:r>
-      <w:proofErr w:type="spellEnd"/>
-      <w:proofErr w:type="gramEnd"/>
-      <w:r>
-        <w:rPr>
-          <w:rFonts w:ascii="Arial" w:hAnsi="Arial" w:cs="Arial"/>
           <w:b/>
           <w:sz w:val="24"/>
           <w:szCs w:val="24"/>
@@ -19074,394 +19470,6 @@
           <w:sz w:val="24"/>
           <w:szCs w:val="24"/>
         </w:rPr>
-        <w:t xml:space="preserve">               </w:t>
-      </w:r>
-      <w:proofErr w:type="gramStart"/>
-      <w:r>
-        <w:rPr>
-          <w:rFonts w:ascii="Arial" w:hAnsi="Arial" w:cs="Arial"/>
-          <w:b/>
-          <w:sz w:val="24"/>
-          <w:szCs w:val="24"/>
-        </w:rPr>
-        <w:t>cat  templates/</w:t>
-      </w:r>
-      <w:proofErr w:type="spellStart"/>
-      <w:r>
-        <w:rPr>
-          <w:rFonts w:ascii="Arial" w:hAnsi="Arial" w:cs="Arial"/>
-          <w:b/>
-          <w:sz w:val="24"/>
-          <w:szCs w:val="24"/>
-        </w:rPr>
-        <w:t>virtualservice.yaml</w:t>
-      </w:r>
-      <w:proofErr w:type="spellEnd"/>
-      <w:proofErr w:type="gramEnd"/>
-      <w:r>
-        <w:rPr>
-          <w:rFonts w:ascii="Arial" w:hAnsi="Arial" w:cs="Arial"/>
-          <w:b/>
-          <w:sz w:val="24"/>
-          <w:szCs w:val="24"/>
-        </w:rPr>
-        <w:tab/>
-      </w:r>
-    </w:p>
-    <w:p>
-      <w:pPr>
-        <w:rPr>
-          <w:rFonts w:ascii="Arial" w:hAnsi="Arial" w:cs="Arial"/>
-          <w:sz w:val="24"/>
-          <w:szCs w:val="24"/>
-        </w:rPr>
-      </w:pPr>
-    </w:p>
-    <w:p>
-      <w:pPr>
-        <w:rPr>
-          <w:rFonts w:ascii="Arial" w:hAnsi="Arial" w:cs="Arial"/>
-          <w:sz w:val="24"/>
-          <w:szCs w:val="24"/>
-        </w:rPr>
-      </w:pPr>
-      <w:r>
-        <w:rPr>
-          <w:rFonts w:ascii="Arial" w:hAnsi="Arial" w:cs="Arial"/>
-          <w:sz w:val="24"/>
-          <w:szCs w:val="24"/>
-        </w:rPr>
-        <w:t>10</w:t>
-      </w:r>
-      <w:r>
-        <w:rPr>
-          <w:rFonts w:ascii="Arial" w:hAnsi="Arial" w:cs="Arial"/>
-          <w:sz w:val="24"/>
-          <w:szCs w:val="24"/>
-        </w:rPr>
-        <w:t>.  Upgrade the helm instance.  Then run the load again and notice the periodic delays.</w:t>
-      </w:r>
-    </w:p>
-    <w:p>
-      <w:pPr>
-        <w:rPr>
-          <w:rFonts w:ascii="Arial" w:hAnsi="Arial" w:cs="Arial"/>
-          <w:sz w:val="24"/>
-          <w:szCs w:val="24"/>
-        </w:rPr>
-      </w:pPr>
-    </w:p>
-    <w:p>
-      <w:pPr>
-        <w:rPr>
-          <w:rFonts w:ascii="Arial" w:hAnsi="Arial" w:cs="Arial"/>
-          <w:b/>
-          <w:sz w:val="24"/>
-          <w:szCs w:val="24"/>
-        </w:rPr>
-      </w:pPr>
-      <w:r>
-        <w:rPr>
-          <w:rFonts w:ascii="Arial" w:hAnsi="Arial" w:cs="Arial"/>
-          <w:sz w:val="24"/>
-          <w:szCs w:val="24"/>
-        </w:rPr>
-        <w:tab/>
-      </w:r>
-      <w:r>
-        <w:rPr>
-          <w:rFonts w:ascii="Arial" w:hAnsi="Arial" w:cs="Arial"/>
-          <w:b/>
-          <w:sz w:val="24"/>
-          <w:szCs w:val="24"/>
-        </w:rPr>
-        <w:t xml:space="preserve">helm </w:t>
-      </w:r>
-      <w:proofErr w:type="gramStart"/>
-      <w:r>
-        <w:rPr>
-          <w:rFonts w:ascii="Arial" w:hAnsi="Arial" w:cs="Arial"/>
-          <w:b/>
-          <w:sz w:val="24"/>
-          <w:szCs w:val="24"/>
-        </w:rPr>
-        <w:t>upgrade  istio</w:t>
-      </w:r>
-      <w:proofErr w:type="gramEnd"/>
-      <w:r>
-        <w:rPr>
-          <w:rFonts w:ascii="Arial" w:hAnsi="Arial" w:cs="Arial"/>
-          <w:b/>
-          <w:sz w:val="24"/>
-          <w:szCs w:val="24"/>
-        </w:rPr>
-        <w:t>1  .</w:t>
-      </w:r>
-    </w:p>
-    <w:p>
-      <w:pPr>
-        <w:rPr>
-          <w:rFonts w:ascii="Arial" w:hAnsi="Arial" w:cs="Arial"/>
-          <w:b/>
-          <w:sz w:val="24"/>
-          <w:szCs w:val="24"/>
-        </w:rPr>
-      </w:pPr>
-      <w:r>
-        <w:rPr>
-          <w:rFonts w:ascii="Arial" w:hAnsi="Arial" w:cs="Arial"/>
-          <w:sz w:val="24"/>
-          <w:szCs w:val="24"/>
-        </w:rPr>
-        <w:tab/>
-      </w:r>
-      <w:r>
-        <w:rPr>
-          <w:rFonts w:ascii="Arial" w:hAnsi="Arial" w:cs="Arial"/>
-          <w:b/>
-          <w:sz w:val="24"/>
-          <w:szCs w:val="24"/>
-        </w:rPr>
-        <w:t>./load-roar.sh</w:t>
-      </w:r>
-    </w:p>
-    <w:p>
-      <w:pPr>
-        <w:rPr>
-          <w:rFonts w:ascii="Arial" w:hAnsi="Arial" w:cs="Arial"/>
-          <w:sz w:val="24"/>
-          <w:szCs w:val="24"/>
-        </w:rPr>
-      </w:pPr>
-    </w:p>
-    <w:p>
-      <w:pPr>
-        <w:rPr>
-          <w:rFonts w:ascii="Arial" w:hAnsi="Arial" w:cs="Arial"/>
-          <w:sz w:val="24"/>
-          <w:szCs w:val="24"/>
-        </w:rPr>
-      </w:pPr>
-      <w:r>
-        <w:rPr>
-          <w:rFonts w:ascii="Arial" w:hAnsi="Arial" w:cs="Arial"/>
-          <w:sz w:val="24"/>
-          <w:szCs w:val="24"/>
-        </w:rPr>
-        <w:t xml:space="preserve">When you’re done with this, stop the job with </w:t>
-      </w:r>
-      <w:r>
-        <w:rPr>
-          <w:rFonts w:ascii="Arial" w:hAnsi="Arial" w:cs="Arial"/>
-          <w:b/>
-          <w:sz w:val="24"/>
-          <w:szCs w:val="24"/>
-        </w:rPr>
-        <w:t>Ctrl-C</w:t>
-      </w:r>
-      <w:r>
-        <w:rPr>
-          <w:rFonts w:ascii="Arial" w:hAnsi="Arial" w:cs="Arial"/>
-          <w:sz w:val="24"/>
-          <w:szCs w:val="24"/>
-        </w:rPr>
-        <w:t>.</w:t>
-      </w:r>
-    </w:p>
-    <w:p>
-      <w:pPr>
-        <w:rPr>
-          <w:rFonts w:ascii="Arial" w:hAnsi="Arial" w:cs="Arial"/>
-          <w:b/>
-          <w:sz w:val="24"/>
-          <w:szCs w:val="24"/>
-        </w:rPr>
-      </w:pPr>
-    </w:p>
-    <w:p>
-      <w:pPr>
-        <w:rPr>
-          <w:rFonts w:ascii="Arial" w:hAnsi="Arial" w:cs="Arial"/>
-          <w:sz w:val="24"/>
-          <w:szCs w:val="24"/>
-        </w:rPr>
-      </w:pPr>
-      <w:r>
-        <w:rPr>
-          <w:rFonts w:ascii="Arial" w:hAnsi="Arial" w:cs="Arial"/>
-          <w:sz w:val="24"/>
-          <w:szCs w:val="24"/>
-        </w:rPr>
-        <w:t>11</w:t>
-      </w:r>
-      <w:r>
-        <w:rPr>
-          <w:rFonts w:ascii="Arial" w:hAnsi="Arial" w:cs="Arial"/>
-          <w:sz w:val="24"/>
-          <w:szCs w:val="24"/>
-        </w:rPr>
-        <w:t xml:space="preserve">.   Now, let’s swap in </w:t>
-      </w:r>
-      <w:proofErr w:type="gramStart"/>
-      <w:r>
-        <w:rPr>
-          <w:rFonts w:ascii="Arial" w:hAnsi="Arial" w:cs="Arial"/>
-          <w:sz w:val="24"/>
-          <w:szCs w:val="24"/>
-        </w:rPr>
-        <w:t xml:space="preserve">another  </w:t>
-      </w:r>
-      <w:proofErr w:type="spellStart"/>
-      <w:r>
-        <w:rPr>
-          <w:rFonts w:ascii="Arial" w:hAnsi="Arial" w:cs="Arial"/>
-          <w:sz w:val="24"/>
-          <w:szCs w:val="24"/>
-        </w:rPr>
-        <w:t>virtualservice</w:t>
-      </w:r>
-      <w:proofErr w:type="spellEnd"/>
-      <w:proofErr w:type="gramEnd"/>
-      <w:r>
-        <w:rPr>
-          <w:rFonts w:ascii="Arial" w:hAnsi="Arial" w:cs="Arial"/>
-          <w:sz w:val="24"/>
-          <w:szCs w:val="24"/>
-        </w:rPr>
-        <w:t xml:space="preserve"> spec that injects a </w:t>
-      </w:r>
-      <w:r>
-        <w:rPr>
-          <w:rFonts w:ascii="Arial" w:hAnsi="Arial" w:cs="Arial"/>
-          <w:sz w:val="24"/>
-          <w:szCs w:val="24"/>
-        </w:rPr>
-        <w:t>500 http error 10% o</w:t>
-      </w:r>
-      <w:r>
-        <w:rPr>
-          <w:rFonts w:ascii="Arial" w:hAnsi="Arial" w:cs="Arial"/>
-          <w:sz w:val="24"/>
-          <w:szCs w:val="24"/>
-        </w:rPr>
-        <w:t xml:space="preserve">f the time.  We’ll do this by copying in the </w:t>
-      </w:r>
-      <w:proofErr w:type="spellStart"/>
-      <w:r>
-        <w:rPr>
-          <w:rFonts w:ascii="Arial" w:hAnsi="Arial" w:cs="Arial"/>
-          <w:sz w:val="24"/>
-          <w:szCs w:val="24"/>
-        </w:rPr>
-        <w:t>virtualservice</w:t>
-      </w:r>
-      <w:proofErr w:type="spellEnd"/>
-      <w:r>
-        <w:rPr>
-          <w:rFonts w:ascii="Arial" w:hAnsi="Arial" w:cs="Arial"/>
-          <w:sz w:val="24"/>
-          <w:szCs w:val="24"/>
-        </w:rPr>
-        <w:t xml:space="preserve"> spec and then using helm to upgrade.  To see how this is done, take a look at the file and notice the part about “fault” and “abort”.  </w:t>
-      </w:r>
-    </w:p>
-    <w:p>
-      <w:pPr>
-        <w:rPr>
-          <w:rFonts w:ascii="Arial" w:hAnsi="Arial" w:cs="Arial"/>
-          <w:sz w:val="24"/>
-          <w:szCs w:val="24"/>
-        </w:rPr>
-      </w:pPr>
-    </w:p>
-    <w:p>
-      <w:pPr>
-        <w:rPr>
-          <w:rFonts w:ascii="Arial" w:hAnsi="Arial" w:cs="Arial"/>
-          <w:b/>
-          <w:sz w:val="24"/>
-          <w:szCs w:val="24"/>
-        </w:rPr>
-      </w:pPr>
-      <w:proofErr w:type="gramStart"/>
-      <w:r>
-        <w:rPr>
-          <w:rFonts w:ascii="Arial" w:hAnsi="Arial" w:cs="Arial"/>
-          <w:b/>
-          <w:sz w:val="24"/>
-          <w:szCs w:val="24"/>
-        </w:rPr>
-        <w:t xml:space="preserve">cp  </w:t>
-      </w:r>
-      <w:proofErr w:type="spellStart"/>
-      <w:r>
-        <w:rPr>
-          <w:rFonts w:ascii="Arial" w:hAnsi="Arial" w:cs="Arial"/>
-          <w:b/>
-          <w:sz w:val="24"/>
-          <w:szCs w:val="24"/>
-        </w:rPr>
-        <w:t>virtualservices</w:t>
-      </w:r>
-      <w:proofErr w:type="spellEnd"/>
-      <w:r>
-        <w:rPr>
-          <w:rFonts w:ascii="Arial" w:hAnsi="Arial" w:cs="Arial"/>
-          <w:b/>
-          <w:sz w:val="24"/>
-          <w:szCs w:val="24"/>
-        </w:rPr>
-        <w:t>/</w:t>
-      </w:r>
-      <w:proofErr w:type="spellStart"/>
-      <w:r>
-        <w:rPr>
-          <w:rFonts w:ascii="Arial" w:hAnsi="Arial" w:cs="Arial"/>
-          <w:b/>
-          <w:sz w:val="24"/>
-          <w:szCs w:val="24"/>
-        </w:rPr>
-        <w:t>virtualservice.yaml.fault</w:t>
-      </w:r>
-      <w:proofErr w:type="spellEnd"/>
-      <w:proofErr w:type="gramEnd"/>
-      <w:r>
-        <w:rPr>
-          <w:rFonts w:ascii="Arial" w:hAnsi="Arial" w:cs="Arial"/>
-          <w:b/>
-          <w:sz w:val="24"/>
-          <w:szCs w:val="24"/>
-        </w:rPr>
-        <w:t xml:space="preserve">   templates/</w:t>
-      </w:r>
-      <w:proofErr w:type="spellStart"/>
-      <w:r>
-        <w:rPr>
-          <w:rFonts w:ascii="Arial" w:hAnsi="Arial" w:cs="Arial"/>
-          <w:b/>
-          <w:sz w:val="24"/>
-          <w:szCs w:val="24"/>
-        </w:rPr>
-        <w:t>virtualservice.yaml</w:t>
-      </w:r>
-      <w:proofErr w:type="spellEnd"/>
-    </w:p>
-    <w:p>
-      <w:pPr>
-        <w:rPr>
-          <w:rFonts w:ascii="Arial" w:hAnsi="Arial" w:cs="Arial"/>
-          <w:b/>
-          <w:sz w:val="24"/>
-          <w:szCs w:val="24"/>
-        </w:rPr>
-      </w:pPr>
-      <w:r>
-        <w:rPr>
-          <w:rFonts w:ascii="Arial" w:hAnsi="Arial" w:cs="Arial"/>
-          <w:sz w:val="24"/>
-          <w:szCs w:val="24"/>
-        </w:rPr>
-        <w:lastRenderedPageBreak/>
         <w:t xml:space="preserve">               </w:t>
       </w:r>
       <w:proofErr w:type="gramStart"/>
@@ -19957,6 +19965,7 @@
           <w:sz w:val="24"/>
           <w:szCs w:val="24"/>
         </w:rPr>
+        <w:lastRenderedPageBreak/>
         <w:t>Create a new namespace to run the operator content in.</w:t>
       </w:r>
     </w:p>
@@ -20031,7 +20040,6 @@
           <w:sz w:val="24"/>
           <w:szCs w:val="24"/>
         </w:rPr>
-        <w:lastRenderedPageBreak/>
         <w:t xml:space="preserve">First we want </w:t>
       </w:r>
       <w:proofErr w:type="gramStart"/>
@@ -20763,6 +20771,7 @@
           <w:sz w:val="24"/>
           <w:szCs w:val="24"/>
         </w:rPr>
+        <w:lastRenderedPageBreak/>
         <w:t>Take a look at the replicas/</w:t>
       </w:r>
       <w:proofErr w:type="spellStart"/>
@@ -20889,7 +20898,6 @@
           <w:sz w:val="24"/>
           <w:szCs w:val="24"/>
         </w:rPr>
-        <w:lastRenderedPageBreak/>
         <w:t xml:space="preserve">The operator works by reconciling what’s requested for the replicas with the custom resource definitions.  The main part of that work is done in the “Reconcile” handler function in the code.  You can see this at </w:t>
       </w:r>
       <w:hyperlink r:id="rId17" w:history="1">
@@ -21457,7 +21465,6 @@
           <w:sz w:val="24"/>
           <w:szCs w:val="24"/>
         </w:rPr>
-        <w:lastRenderedPageBreak/>
         <w:t>export EDITOR=</w:t>
       </w:r>
       <w:proofErr w:type="spellStart"/>
@@ -21972,6 +21979,7 @@
           <w:sz w:val="24"/>
           <w:szCs w:val="24"/>
         </w:rPr>
+        <w:lastRenderedPageBreak/>
         <w:t>minikube</w:t>
       </w:r>
       <w:proofErr w:type="spellEnd"/>
@@ -22033,7 +22041,6 @@
           <w:sz w:val="24"/>
           <w:szCs w:val="24"/>
         </w:rPr>
-        <w:lastRenderedPageBreak/>
         <w:t xml:space="preserve"> The dashboard for our cluster will open</w:t>
       </w:r>
       <w:r>
@@ -27636,6 +27643,7 @@
     <w:lsdException w:name="HTML Sample" w:semiHidden="1" w:unhideWhenUsed="1"/>
     <w:lsdException w:name="HTML Typewriter" w:semiHidden="1" w:unhideWhenUsed="1"/>
     <w:lsdException w:name="HTML Variable" w:semiHidden="1" w:unhideWhenUsed="1"/>
+    <w:lsdException w:name="Normal Table" w:semiHidden="1" w:unhideWhenUsed="1"/>
     <w:lsdException w:name="annotation subject" w:semiHidden="1" w:unhideWhenUsed="1"/>
     <w:lsdException w:name="No List" w:semiHidden="1" w:unhideWhenUsed="1"/>
     <w:lsdException w:name="Outline List 1" w:semiHidden="1" w:unhideWhenUsed="1"/>
@@ -27682,8 +27690,10 @@
     <w:lsdException w:name="Table Subtle 2" w:semiHidden="1" w:unhideWhenUsed="1"/>
     <w:lsdException w:name="Table Web 1" w:semiHidden="1" w:unhideWhenUsed="1"/>
     <w:lsdException w:name="Table Web 2" w:semiHidden="1" w:unhideWhenUsed="1"/>
+    <w:lsdException w:name="Table Web 3" w:semiHidden="1" w:unhideWhenUsed="1"/>
     <w:lsdException w:name="Balloon Text" w:semiHidden="1" w:unhideWhenUsed="1"/>
     <w:lsdException w:name="Table Grid" w:uiPriority="39"/>
+    <w:lsdException w:name="Table Theme" w:semiHidden="1" w:unhideWhenUsed="1"/>
     <w:lsdException w:name="Placeholder Text" w:semiHidden="1"/>
     <w:lsdException w:name="No Spacing" w:uiPriority="1" w:qFormat="1"/>
     <w:lsdException w:name="Light Shading" w:uiPriority="60"/>

</xml_diff>